<commit_message>
Updated to reflect Mari's edits
</commit_message>
<xml_diff>
--- a/paper/amazon_color.docx
+++ b/paper/amazon_color.docx
@@ -558,7 +558,7 @@
         <w:t xml:space="preserve"> </w:t>
       </w:r>
       <w:r>
-        <w:t xml:space="preserve">(reviewed in Marc H. Bornstein, 1985)</w:t>
+        <w:t xml:space="preserve">(reviewed in Bornstein, 1985)</w:t>
       </w:r>
       <w:r>
         <w:t xml:space="preserve">. These observations are surprising in light of the body of infant research that suggests that infants’ color discrimination abilities are relatively well-developed by the end of the first year of life</w:t>
@@ -567,7 +567,7 @@
         <w:t xml:space="preserve"> </w:t>
       </w:r>
       <w:r>
-        <w:t xml:space="preserve">(for review see e.g., Marc H. Bornstein, 2015)</w:t>
+        <w:t xml:space="preserve">(for review see e.g., Bornstein, 2015)</w:t>
       </w:r>
       <w:r>
         <w:t xml:space="preserve">.</w:t>
@@ -584,7 +584,7 @@
         <w:t xml:space="preserve"> </w:t>
       </w:r>
       <w:r>
-        <w:t xml:space="preserve">Marc H. Bornstein (1985)</w:t>
+        <w:t xml:space="preserve">Bornstein (1985)</w:t>
       </w:r>
       <w:r>
         <w:t xml:space="preserve"> </w:t>
@@ -640,7 +640,7 @@
         <w:t xml:space="preserve"> </w:t>
       </w:r>
       <w:r>
-        <w:t xml:space="preserve">(M. H. Bornstein et al., 1976; Franklin et al., 2005)</w:t>
+        <w:t xml:space="preserve">(Bornstein et al., 1976; Franklin et al., 2005)</w:t>
       </w:r>
       <w:r>
         <w:t xml:space="preserve">.</w:t>
@@ -731,7 +731,7 @@
         <w:t xml:space="preserve"> </w:t>
       </w:r>
       <w:r>
-        <w:t xml:space="preserve">(Eve V. Clark, 1973)</w:t>
+        <w:t xml:space="preserve">(Clark, 1973)</w:t>
       </w:r>
       <w:r>
         <w:t xml:space="preserve">. Further, the order of acquisition for color word meanings in</w:t>
@@ -755,7 +755,7 @@
         <w:t xml:space="preserve">(Yurovsky et al., 2015)</w:t>
       </w:r>
       <w:r>
-        <w:t xml:space="preserve">, supporting the view that color categories are learned gradually from perceptual experiences rather than all at once. Finally, both behavioral and eye-tracking evidence suggests that children show earlier comprehension than production for color words</w:t>
+        <w:t xml:space="preserve">, supporting the view that color categories are learned gradually from perceptual experiences rather than all at once. Finally, both behavioral and eye-tracking evidence suggest that children show earlier comprehension than production for color words</w:t>
       </w:r>
       <w:r>
         <w:t xml:space="preserve"> </w:t>
@@ -787,7 +787,7 @@
         <w:t xml:space="preserve"> </w:t>
       </w:r>
       <w:r>
-        <w:t xml:space="preserve">(Marc H. Bornstein, 1985)</w:t>
+        <w:t xml:space="preserve">(Bornstein, 1985)</w:t>
       </w:r>
       <w:r>
         <w:t xml:space="preserve">? There are at least two obvious, plausible reasons. The first is the increasing prevalence of manufactured toys for children that vary exclusively in color (e.g., sets of plastic blocks of different colors)</w:t>
@@ -841,7 +841,7 @@
         <w:t xml:space="preserve"> </w:t>
       </w:r>
       <w:r>
-        <w:t xml:space="preserve">(E. V. Clark, 1987; M. C. Frank &amp; Goodman, 2014)</w:t>
+        <w:t xml:space="preserve">(Clark, 1987; Frank &amp; Goodman, 2014)</w:t>
       </w:r>
       <w:r>
         <w:t xml:space="preserve">. The second is a cultural landscape for parents and early educators that presupposes color words are an important part of early childhood education practices, and as such should be taught explicitly (perhaps using toys specifically made for this purpose).</w:t>
@@ -852,7 +852,7 @@
         <w:pStyle w:val="Textkrper"/>
       </w:pPr>
       <w:r>
-        <w:t xml:space="preserve">In the current paper, we ask about the trajectory of color word learning in an environment where both of these factors are less prevalent: that is, manufactured toys are less frequent, and parents are (at least anecdotally) far less motivated to provide color labels to their children. Here we are inspired by the work of</w:t>
+        <w:t xml:space="preserve">In the current paper, we ask about the trajectory of color word learning in an environment where both factors are less prevalent: that is, manufactured toys are less frequent, and parents are (at least anecdotally) far less motivated to provide color labels to their children. Here we are inspired by the work of</w:t>
       </w:r>
       <w:r>
         <w:t xml:space="preserve"> </w:t>
@@ -1215,7 +1215,7 @@
         <w:t xml:space="preserve"> </w:t>
       </w:r>
       <w:r>
-        <w:t xml:space="preserve">suggests that Columbian Spanish may include ad hoc color terms referring to colors through objects prototypically instantiating these colors (e.g., vegetables, animals, food, metals, precious stones, fire and its derivatives, and atmospheric phenomena).</w:t>
+        <w:t xml:space="preserve">suggest that Columbian Spanish may include ad hoc color terms referring to colors through objects prototypically instantiating these colors (e.g., vegetables, animals, food, metals, precious stones, fire and its derivatives, and atmospheric phenomena).</w:t>
       </w:r>
       <w:r>
         <w:t xml:space="preserve"> </w:t>
@@ -1795,7 +1795,7 @@
         <w:pStyle w:val="FirstParagraph"/>
       </w:pPr>
       <w:r>
-        <w:t xml:space="preserve">Before we could assess the developmental trajectory of color term knowledge in SK children, our goal was to replicate and update the characterization of the adult SK color system given by the World Color Survey. As the WCS study took place generations prior, we could not assume the SK color term mappings had remained static especially through years of industrialization and exposure to the Spanish language and its own color term system. As such, Study 1 used a modified version of the original WCS protocol, with an identical color chip set (subsampled to decrease task length). The goals were to characterize the current SK vocabulary and to generate a standard of adult knowledge against which subsequent child participants could be scored.</w:t>
+        <w:t xml:space="preserve">Before we could assess the developmental trajectory of color term knowledge in SK children, our goal was to replicate and update the characterization of the adult SK color system given by the World Color Survey. As the WCS study took place generations prior, we could not assume the SK color term mappings had remained static, especially through years of industrialization and exposure to the Spanish language and its own color term system. As such, Study 1 used a modified version of the original WCS protocol, with an identical color chip set (subsampled to decrease task length). The goals were to characterize the current SK vocabulary and to generate a standard of adult knowledge against which subsequent child participants could be scored.</w:t>
       </w:r>
     </w:p>
     <w:bookmarkStart w:id="32" w:name="methods"/>
@@ -2280,7 +2280,25 @@
         <w:t xml:space="preserve">”</w:t>
       </w:r>
       <w:r>
-        <w:t xml:space="preserve">) to describe at least one chip. Naranja may be known as a Spanish-language color term used to describe both the orange fruit and its associated color–as opposed to</w:t>
+        <w:t xml:space="preserve">) to describe at least one chip.</w:t>
+      </w:r>
+      <w:r>
+        <w:t xml:space="preserve"> </w:t>
+      </w:r>
+      <w:r>
+        <w:t xml:space="preserve">“</w:t>
+      </w:r>
+      <w:r>
+        <w:t xml:space="preserve">Naranja</w:t>
+      </w:r>
+      <w:r>
+        <w:t xml:space="preserve">”</w:t>
+      </w:r>
+      <w:r>
+        <w:t xml:space="preserve"> </w:t>
+      </w:r>
+      <w:r>
+        <w:t xml:space="preserve">may be known as a Spanish-language color term used to describe both the orange fruit and its associated color–as opposed to</w:t>
       </w:r>
       <w:r>
         <w:t xml:space="preserve"> </w:t>
@@ -3879,7 +3897,7 @@
         <w:t xml:space="preserve"> </w:t>
       </w:r>
       <w:r>
-        <w:t xml:space="preserve">(unripe) to represent the color green along with</w:t>
+        <w:t xml:space="preserve">(unripe) to represent the color green, along with</w:t>
       </w:r>
       <w:r>
         <w:t xml:space="preserve"> </w:t>
@@ -3897,7 +3915,7 @@
         <w:t xml:space="preserve"> </w:t>
       </w:r>
       <w:r>
-        <w:t xml:space="preserve">(a type of tree used to dye fabrics)</w:t>
+        <w:t xml:space="preserve">(a type of tree used to dye fabrics) and</w:t>
       </w:r>
       <w:r>
         <w:t xml:space="preserve"> </w:t>
@@ -4655,7 +4673,7 @@
         <w:t xml:space="preserve"> </w:t>
       </w:r>
       <w:r>
-        <w:t xml:space="preserve">Michael C. Frank et al. (2021)</w:t>
+        <w:t xml:space="preserve">Frank et al. (2021)</w:t>
       </w:r>
       <w:r>
         <w:t xml:space="preserve">, we used the dichotomous responses given during the production task to predict the</w:t>
@@ -4780,7 +4798,7 @@
         <w:t xml:space="preserve"> </w:t>
       </w:r>
       <w:r>
-        <w:t xml:space="preserve">= 3.80). To find age of acquisition then predicted the probability of success for the range of participant ages, 5.40- to 11.70-years-old at increments of 0.05 years, and selected the earliest age at which the accuracy crossed 0.5.</w:t>
+        <w:t xml:space="preserve">= 3.80). To find age of acquisition, we then predicted the probability of success for the range of participant ages, 5.40- to 11.70-years-old at increments of 0.05 years, and selected the earliest age at which the accuracy crossed 0.5.</w:t>
       </w:r>
     </w:p>
     <w:p>
@@ -4806,7 +4824,7 @@
         <w:t xml:space="preserve"> </w:t>
       </w:r>
       <w:r>
-        <w:t xml:space="preserve">chip (white) at 9.47.86.25.47.25.59.511.7 years of age. This is followed by the</w:t>
+        <w:t xml:space="preserve">chip (white) at 5.4 years of age. This is followed by the</w:t>
       </w:r>
       <w:r>
         <w:t xml:space="preserve"> </w:t>
@@ -6624,7 +6642,7 @@
         <w:pStyle w:val="FirstParagraph"/>
       </w:pPr>
       <w:r>
-        <w:t xml:space="preserve">One reason to use Spanish would be if children fail to recall the proper SK color term but do know the proper mapping in the Spanish. But another possibility is that children may have more imprecise representations and choose to respond with a same-language but adjacent color term (i.e., labeling a</w:t>
+        <w:t xml:space="preserve">One reason to use Spanish would be if children fail to recall the proper SK color term but do know the proper mapping in Spanish. But another possibility is that children may have more imprecise representations and choose to respond with a same-language but adjacent color term (i.e., labeling a</w:t>
       </w:r>
       <w:r>
         <w:t xml:space="preserve"> </w:t>
@@ -7552,7 +7570,7 @@
         <w:pStyle w:val="Textkrper"/>
       </w:pPr>
       <w:r>
-        <w:t xml:space="preserve">Similar to Study 2, over a quarter (30%) of all responses were given in SK, despite being prompted to respond in Spanish. There was significant variation in language-switching with some children responding solely in Spanish while others responded to upwards of 9/11 trials in SK (</w:t>
+        <w:t xml:space="preserve">Like Study 2, over a quarter (30%) of all responses were given in SK, despite being prompted to respond in Spanish. There was significant variation in language-switching with some children responding solely in Spanish while others responded to upwards of 9/11 trials in SK (</w:t>
       </w:r>
       <w:r>
         <w:rPr>
@@ -8049,7 +8067,7 @@
         <w:pStyle w:val="Textkrper"/>
       </w:pPr>
       <w:r>
-        <w:t xml:space="preserve">Similar to Study 2, we adopted alternative scoring to accommodate language-switching from Spanish to SK (different-language) and adjacent same-language responses. We used a GLMM identical to that of Study 2 in order to assess if changes in scoring criteria were associated with significant changes in task performance for production. Age was again a weaker predictor for production accuracy even with this more lenient scoring (</w:t>
+        <w:t xml:space="preserve">Similar to Study 2, we adopted alternative scoring to accommodate language-switching from Spanish to SK (different-language) and adjacent same-language responses. We used a GLMM identical to that of Study 2 in order to assess whether changes in scoring criteria were associated with significant changes in task performance for production. Age was again a weaker predictor for production accuracy even with this more lenient scoring (</w:t>
       </w:r>
       <m:oMath>
         <m:acc>
@@ -8469,7 +8487,7 @@
         <w:t xml:space="preserve"> </w:t>
       </w:r>
       <w:r>
-        <w:t xml:space="preserve">Marc H. Bornstein (1985)</w:t>
+        <w:t xml:space="preserve">Bornstein (1985)</w:t>
       </w:r>
       <w:r>
         <w:t xml:space="preserve">, however, it is a very recent development that color terms are mastered as early as they are – one hundred years ago, English-speaking US children’s timeline of acquisition looked broadly similar to that observed in our study for SK children. We can only speculate as to the drivers of this historical change, but the industrialization hypothesis propounded by</w:t>
@@ -8518,7 +8536,7 @@
         <w:t xml:space="preserve"> </w:t>
       </w:r>
       <w:r>
-        <w:t xml:space="preserve">(Eve V. Clark, 2009; Michael C. Frank et al., 2021)</w:t>
+        <w:t xml:space="preserve">(Clark, 2009; Frank et al., 2021)</w:t>
       </w:r>
       <w:r>
         <w:t xml:space="preserve"> </w:t>
@@ -8548,7 +8566,7 @@
         <w:t xml:space="preserve"> </w:t>
       </w:r>
       <w:r>
-        <w:t xml:space="preserve">(Michael C. Frank et al., 2021)</w:t>
+        <w:t xml:space="preserve">(Frank et al., 2021)</w:t>
       </w:r>
       <w:r>
         <w:t xml:space="preserve">; there is less evidence for production-comprehension divides in middle childhood. One natural question is whether comprehension and production dissociated in earlier times when US English-learners similarly acquired colors late; unfortunately we do not know of data that could be used to evaluate this question.</w:t>
@@ -8699,7 +8717,7 @@
         <w:pStyle w:val="Literaturverzeichnis"/>
       </w:pPr>
       <w:r>
-        <w:t xml:space="preserve">Bornstein, Marc H. (1985). On the development of color naming in young children: Data and theory.</w:t>
+        <w:t xml:space="preserve">Bornstein, M. H. (1985). On the development of color naming in young children: Data and theory.</w:t>
       </w:r>
       <w:r>
         <w:t xml:space="preserve"> </w:t>
@@ -8735,7 +8753,7 @@
         <w:pStyle w:val="Literaturverzeichnis"/>
       </w:pPr>
       <w:r>
-        <w:t xml:space="preserve">Bornstein, Marc H. (2015). Emergence and early development of color vision and color perception. In</w:t>
+        <w:t xml:space="preserve">Bornstein, M. H. (2015). Emergence and early development of color vision and color perception. In</w:t>
       </w:r>
       <w:r>
         <w:t xml:space="preserve"> </w:t>
@@ -8830,7 +8848,7 @@
         <w:pStyle w:val="Literaturverzeichnis"/>
       </w:pPr>
       <w:r>
-        <w:t xml:space="preserve">Clark, Eve V. (1973).</w:t>
+        <w:t xml:space="preserve">Clark, E. V. (1973).</w:t>
       </w:r>
       <w:r>
         <w:t xml:space="preserve"> </w:t>
@@ -8882,7 +8900,7 @@
         <w:pStyle w:val="Literaturverzeichnis"/>
       </w:pPr>
       <w:r>
-        <w:t xml:space="preserve">Clark, Eve V. (2009).</w:t>
+        <w:t xml:space="preserve">Clark, E. V. (2009).</w:t>
       </w:r>
       <w:r>
         <w:t xml:space="preserve"> </w:t>
@@ -9081,7 +9099,7 @@
         <w:pStyle w:val="Literaturverzeichnis"/>
       </w:pPr>
       <w:r>
-        <w:t xml:space="preserve">Frank, Michael C., Braginsky, M., Yurovsky, D., &amp; Marchman, V. A. (2021).</w:t>
+        <w:t xml:space="preserve">Frank, M. C., Braginsky, M., Yurovsky, D., &amp; Marchman, V. A. (2021).</w:t>
       </w:r>
       <w:r>
         <w:t xml:space="preserve"> </w:t>

</xml_diff>

<commit_message>
Update typos + references
</commit_message>
<xml_diff>
--- a/paper/amazon_color.docx
+++ b/paper/amazon_color.docx
@@ -273,7 +273,7 @@
         <w:pStyle w:val="Textkrper"/>
       </w:pPr>
       <w:r>
-        <w:t xml:space="preserve">Color word learning is an important case study for the relation between language and perception. While English color word learning is well-documented, there is relatively limited evidence on the developmental trajectory for color words, especially in languages from non-industrialized populations. We study color words and their acquisition in the Shipibo-Konibo (SK), an indigenous group in the Peruvian Amazon. In Study 1, we measure the color vocabulary in SK, updating data from the World Color Survey. We then study receptive and productive knowledge of color words in children, testing in both SK (Study 2) and Spanish (Study 3). Children learning the SK system show a protracted developmental trajectory towards adult-like color term knowledge compared to modern studies of English-speaking children. Further, when children lack precise color term knowledge, they appeared to follow different strategies for SK and Spanish, using Spanish vocabulary in SK and overgeneralizing in Spanish. For both children and adults, bilingual vocabulary is used adaptively to facilitate task performance, broadly supporting communicative views of color vocabulary.</w:t>
+        <w:t xml:space="preserve">Color word learning is an important case study for the relationship between language and perception. While English color word learning is well-documented, there is relatively limited evidence on the developmental trajectory for color words, especially in languages from non-Western populations. We study color words and their acquisition in the Shipibo-Konibo (SK), an indigenous group within the Peruvian Amazon. In Study 1, we measure the color vocabulary in SK adults, updating findings from the World Color Survey. We then study receptive and productive knowledge of color words in children, conducted in both SK (Study 2) and Spanish (Study 3). Children learning the SK system show a protracted developmental trajectory towards adult-like color term knowledge compared to contemporary studies of English-speaking children. Further, when SK children lack precise color term knowledge, they appeared to follow different strategies for SK and Spanish, using Spanish vocabulary in SK and overgeneralizing in Spanish. For both children and adults, bilingual vocabulary is used adaptively to facilitate task performance, broadly supporting communicative views of color vocabulary.</w:t>
       </w:r>
     </w:p>
     <w:p>
@@ -309,7 +309,7 @@
         <w:t xml:space="preserve"> </w:t>
       </w:r>
       <w:r>
-        <w:t xml:space="preserve">9499</w:t>
+        <w:t xml:space="preserve">9156</w:t>
       </w:r>
     </w:p>
     <w:p>
@@ -370,7 +370,7 @@
         <w:t xml:space="preserve"> </w:t>
       </w:r>
       <w:r>
-        <w:t xml:space="preserve">draw boundary lines across a perceptually continuous space of hues. In English, there are 11 high frequency color terms that together span hue space, but this color categorization is not universal. For instance, Russian speakers use two distinct words to describe the colors light blue (</w:t>
+        <w:t xml:space="preserve">draw boundary lines across a perceptually continuous space of hues and shades. In English, there are 11 high frequency color terms that together span the color space, but this categorization system is not universal. For instance, Russian speakers use two distinct words to describe the colors light blue (</w:t>
       </w:r>
       <w:r>
         <w:t xml:space="preserve">“</w:t>
@@ -394,7 +394,7 @@
         <w:t xml:space="preserve">”</w:t>
       </w:r>
       <w:r>
-        <w:t xml:space="preserve">); and some languages have as few as two words [e.g., the Jalé people only have terms for</w:t>
+        <w:t xml:space="preserve">); other languages have as few as two words [e.g., the Jalé people only have terms for</w:t>
       </w:r>
       <w:r>
         <w:t xml:space="preserve"> </w:t>
@@ -471,7 +471,7 @@
         <w:t xml:space="preserve">(Chater &amp; Christiansen, 2010; Culbertson et al., 2012)</w:t>
       </w:r>
       <w:r>
-        <w:t xml:space="preserve">. Some color systems may be easier to learn for children than others, or children may show inductive biases that shape color vocabulary. But the actual acquisition of color terms – while relatively well-studied in English</w:t>
+        <w:t xml:space="preserve">. Some color systems may be easier for children to learn than others, or children may show inductive biases that shape the color vocabulary. But the actual acquisition of color terms – while relatively well-studied in English</w:t>
       </w:r>
       <w:r>
         <w:t xml:space="preserve"> </w:t>
@@ -500,7 +500,7 @@
         <w:pStyle w:val="Textkrper"/>
       </w:pPr>
       <w:r>
-        <w:t xml:space="preserve">In the current project, our goals were (1) to characterize color term knowledge in an indigenous population, the Shipibo-Konibo (SK), and then (2) to build on this foundation to characterize the developmental trajectory of color language acquisition in a group of children raised learning Shipibo-Konibo, outside of the WEIRD (Western Educated Industrialized Rich Democratic) populations that are over-represented in behavioral science</w:t>
+        <w:t xml:space="preserve">In the current project, our goals were (1) to characterize color term knowledge in an indigenous population, the Shipibo-Konibo (SK), and then (2) to build on this foundation to characterize the developmental trajectory of color language acquisition in a group of children raised learning Shipibo-Konibo, a departure from the WEIRD (Western Educated Industrialized Rich Democratic) populations that are over-represented in behavioral science</w:t>
       </w:r>
       <w:r>
         <w:t xml:space="preserve"> </w:t>
@@ -526,7 +526,7 @@
         <w:pStyle w:val="Textkrper"/>
       </w:pPr>
       <w:r>
-        <w:t xml:space="preserve">In the remainder of the introduction, we review color vocabulary development in children, and then we turn to what is currently known about color terms in Latin American varieties of Spanish, such as Mexican, Colombian, and Bolivian Spanish, and in some Amazonian languages, such as Candoshi, Pirahã, and Shipibo Konibo. These two literatures set the stage for our own study.</w:t>
+        <w:t xml:space="preserve">In the remainder of the introduction, we review color vocabulary development in children, and then we turn to what is currently known about color terms in Latin American varieties of Spanish, such as Mexican, Colombian, and Bolivian Spanish, and in some Amazonian languages, such as Candoshi, Pirahã, and Shipibo-Konibo. These two literatures set the stage for our own study.</w:t>
       </w:r>
     </w:p>
     <w:bookmarkStart w:id="21" w:name="the-development-of-color-vocabulary"/>
@@ -552,7 +552,7 @@
         <w:t xml:space="preserve">(e.g., Sedivy, 2003)</w:t>
       </w:r>
       <w:r>
-        <w:t xml:space="preserve">. It is quite surprising then that children sometimes struggle to master color vocabulary. Early observations by Darwin, Bateman, Nagel, and others attest to individual children’s delays in the correct use of color terms well into middle childhood; several diarists report 5 – 8 year olds with limited mastery of basic level color terms</w:t>
+        <w:t xml:space="preserve">. It is quite surprising then that children sometimes struggle to master color vocabulary. Early observations by Darwin, Bateman, Nagel, and others attest to individual children’s delays in the correct use of color terms well into middle childhood; several diarists report 5- to 8-year-olds with limited mastery of basic level color terms</w:t>
       </w:r>
       <w:r>
         <w:t xml:space="preserve"> </w:t>
@@ -616,7 +616,7 @@
         <w:t xml:space="preserve">(Bartlett, 1977; Sandhofer &amp; Smith, 1999)</w:t>
       </w:r>
       <w:r>
-        <w:t xml:space="preserve">, and that once they do they then rapidly map colors correctly onto the appropriate range of hues in color space. This account nicely explains the observation that there is often a period during which children will produce an inappropriate color word when asked</w:t>
+        <w:t xml:space="preserve">, and that once they do, children rapidly map colors correctly onto the appropriate range of hues in color space. This account nicely explains the observation that there is often a period during which children will produce an inappropriate color word when asked</w:t>
       </w:r>
       <w:r>
         <w:t xml:space="preserve"> </w:t>
@@ -651,7 +651,7 @@
         <w:pStyle w:val="Textkrper"/>
       </w:pPr>
       <w:r>
-        <w:t xml:space="preserve">On the other hand, when children’s mapping errors are examined in detail, they show more systematicity than would be predicted by this account. In particular,</w:t>
+        <w:t xml:space="preserve">On the other hand, when children’s mapping errors are examined in detail, they show more systematicity than would be predicted by this account.</w:t>
       </w:r>
       <w:r>
         <w:t xml:space="preserve"> </w:t>
@@ -781,7 +781,7 @@
         <w:pStyle w:val="Textkrper"/>
       </w:pPr>
       <w:r>
-        <w:t xml:space="preserve">Why is color learning occurring earlier in development, at least for English-learning children</w:t>
+        <w:t xml:space="preserve">Why is color word learning occurring earlier in development, at least for English-learning children</w:t>
       </w:r>
       <w:r>
         <w:t xml:space="preserve"> </w:t>
@@ -852,7 +852,7 @@
         <w:pStyle w:val="Textkrper"/>
       </w:pPr>
       <w:r>
-        <w:t xml:space="preserve">In the current paper, we ask about the trajectory of color word learning in an environment where both factors are less prevalent: that is, manufactured toys are less frequent, and parents are (at least anecdotally) far less motivated to provide color labels to their children. Here we are inspired by the work of</w:t>
+        <w:t xml:space="preserve">In the current paper, we ask about the trajectory of color word learning in an environment where both factors are less prevalent: that is, manufactured toys are less frequent, and parents are (at least anecdotally) less motivated to provide color labels to their children. Here we are inspired by the work of</w:t>
       </w:r>
       <w:r>
         <w:t xml:space="preserve"> </w:t>
@@ -932,7 +932,7 @@
         <w:t xml:space="preserve">Kay et al. (2009)</w:t>
       </w:r>
       <w:r>
-        <w:t xml:space="preserve">]. WCS presented adult speakers of over 100 languages with differently colored chips and asked them to produce a label, characterizing the space of color vocabulary in a range of written and unwritten languages. The WCS focused on basic level color terms, the color words that are highest-frequency and most consistently used.</w:t>
+        <w:t xml:space="preserve">]. WCS presented adult speakers of over 100 languages with differently colored chips and asked them to produce a label, characterizing the space of color vocabulary in a range of written and unwritten languages. The WCS focused on basic level color terms, the color words that are highest frequency and most consistently used.</w:t>
       </w:r>
     </w:p>
     <w:p>
@@ -993,7 +993,7 @@
         <w:pStyle w:val="Textkrper"/>
       </w:pPr>
       <w:r>
-        <w:t xml:space="preserve">In research since the WCS, however, research has suggested that ad hoc terms are present in some South American dialects of Spanish and that they play a central role in Amazonian color systems. With respect to Spanish, the WCS identified the following basic level terms in the Mexican dialect:</w:t>
+        <w:t xml:space="preserve">Since the WCS, however, later research has suggested that ad hoc terms are present in some South American dialects of Spanish and that they play a central role in Amazonian color systems. With respect to Spanish, the WCS identified the following basic level terms in the Mexican dialect:</w:t>
       </w:r>
       <w:r>
         <w:t xml:space="preserve"> </w:t>
@@ -1295,7 +1295,7 @@
         <w:pStyle w:val="Textkrper"/>
       </w:pPr>
       <w:r>
-        <w:t xml:space="preserve">Turning now to Amazonian languages, SK color terms were studied in the original WCS. In this original data collection effort, they list 21 distinct terms (though this could be categorized as 20 as</w:t>
+        <w:t xml:space="preserve">Turning now to Amazonian languages, SK color terms were studied in the original WCS. In this data collection effort, they list 21 distinct terms (though this could be categorized as 20 as</w:t>
       </w:r>
       <w:r>
         <w:t xml:space="preserve"> </w:t>
@@ -1331,7 +1331,7 @@
         <w:t xml:space="preserve"> </w:t>
       </w:r>
       <w:r>
-        <w:t xml:space="preserve">are alternative spellings).</w:t>
+        <w:t xml:space="preserve">are alternative spellings of the same color term).</w:t>
       </w:r>
       <w:r>
         <w:rPr>
@@ -1588,7 +1588,7 @@
         <w:t xml:space="preserve"> </w:t>
       </w:r>
       <w:r>
-        <w:t xml:space="preserve">compared their Bolivian Spanish data with Tsimane, a language of the Amazonian piedmont. Out of a total of 80 color chips, Tsimane exhibited 8 apparently basic color terms. However, in their free-choice paradigm, Tsimane speakers showed high variability in nearly all the color terms used for all color chips presented in their study. Thus, Tsimane speakers appear to show substantial ad hoc term usage as well.</w:t>
+        <w:t xml:space="preserve">compared their Bolivian Spanish data with Tsimane, a language of the Amazonian piedmont. Out of a total of 80 color chips, the Tsimane system exhibited 8 apparently basic color terms. However, in their free-choice paradigm, Tsimane speakers showed high variability in nearly all the color terms used for all color chips presented in their study. Thus, Tsimane speakers appear to show substantial ad hoc term usage as well.</w:t>
       </w:r>
     </w:p>
     <w:bookmarkEnd w:id="24"/>
@@ -1671,7 +1671,7 @@
         <w:t xml:space="preserve"> </w:t>
       </w:r>
       <w:r>
-        <w:t xml:space="preserve">one. On the contrary, having been extensively exposed to numerous cultural influences, the SK culture has been constantly reworked and reshaped through the centuries. The first deep transformation in Shipibo-Konibo culture can be traced to the XVIII century, when Shipibos, Konibos and Shetebos were forced to live together by Franciscan evangelization</w:t>
+        <w:t xml:space="preserve">one. On the contrary, having been extensively exposed to numerous influences, the SK culture has been constantly reworked and reshaped through the centuries. The first deep transformation in Shipibo-Konibo culture can be traced to the 18th century, when Shipibos, Konibos and Shetebos were forced to live together by Franciscan evangelization</w:t>
       </w:r>
       <w:r>
         <w:t xml:space="preserve"> </w:t>
@@ -1703,7 +1703,7 @@
         <w:pStyle w:val="Textkrper"/>
       </w:pPr>
       <w:r>
-        <w:t xml:space="preserve">Further, the SK are heavily bilingual. To our knowledge, relatively little work has looked at effects of bilingualism on color word learning. Yet, with much of the world’s population growing up bilingual, it is important to characterize how learners navigate a conceptual space where they may have words that appropriately name a target concept, but in a different language.</w:t>
+        <w:t xml:space="preserve">Further, the SK are heavily bilingual. To our knowledge, relatively little work has looked at effects of bilingualism on color word learning. Yet, with much of the world’s population growing up multilingual, it is important to characterize how learners navigate a conceptual space where they may have words that appropriately name a target concept, but in a different language.</w:t>
       </w:r>
     </w:p>
     <w:p>
@@ -1735,7 +1735,7 @@
         <w:pStyle w:val="Compact"/>
       </w:pPr>
       <w:r>
-        <w:t xml:space="preserve">What is the developmental timeline of color term acquisition in a non-WEIRD population that has fewer industrial products (toys) and less early childhood education?</w:t>
+        <w:t xml:space="preserve">What is the developmental timeline of color term acquisition in a non-WEIRD population that has fewer industrial products (toys) and less formal early childhood education?</w:t>
       </w:r>
     </w:p>
     <w:p>
@@ -1747,7 +1747,7 @@
         <w:pStyle w:val="Compact"/>
       </w:pPr>
       <w:r>
-        <w:t xml:space="preserve">Is the developmental course – especially with respect to generalization and the dynamics of comprehension and production – similar to that which has been documented in studies of English color learning?</w:t>
+        <w:t xml:space="preserve">Is the developmental course – especially with respect to generalization and the dynamics of comprehension and production – similar to that which has been documented in studies of English color term learning?</w:t>
       </w:r>
     </w:p>
     <w:p>
@@ -1767,7 +1767,7 @@
         <w:pStyle w:val="FirstParagraph"/>
       </w:pPr>
       <w:r>
-        <w:t xml:space="preserve">To presage our conclusions, we find that SK color vocabulary has remained relatively consistent, with the exception of some intrusions from Spanish in areas of low coverage by the SK color system. Children learning the SK system show a protracted developmental trajectory compared with modern descriptive studies in WEIRD contexts. Further, when children lack precise color term knowledge, they appear to follow different strategies for SK and Spanish: for SK, children fell back on Spanish knowledge, while for Spanish, we observed substantial over-generalization of terms</w:t>
+        <w:t xml:space="preserve">To presage our conclusions, we find that SK color vocabulary has remained relatively consistent, with the exception of some intrusions from Spanish in areas of low coverage by the SK color system. Children learning the SK system show a protracted developmental trajectory towards adult-like knowledge compared with modern descriptive studies in WEIRD contexts. Further, when children lack precise color term knowledge, they appear to follow different strategies for SK and Spanish: for SK, children fell back on Spanish knowledge, while for Spanish, we observed substantial over-generalization of terms</w:t>
       </w:r>
       <w:r>
         <w:t xml:space="preserve"> </w:t>
@@ -1821,7 +1821,7 @@
         <w:pStyle w:val="FirstParagraph"/>
       </w:pPr>
       <w:r>
-        <w:t xml:space="preserve">Our protocol for Study 1 and all subsequent studies received ethical approval from Pontificia Universidad Católica del Perú’s Institutional Review Board. We recruited 39 adult participants (7 men). We experienced difficulty recruiting male participants as many of the men were away from the village during the day, resulting in a sample that is predominantly female. Most participants (31, 4 men) were from SK villages of the Middle Ucayali region (Yarinacocha, San Francisco, and Nueva Betania), with a subset from communities of the Lower (Paoyhan) and Upper (Puerto Belén) Ucayali region. Within the small town of Yarinacocha (in the vicinity of Pucallpa), we recruited participants (9, 2 men) from Bena Jema, a predominantly SK neighborhood. All the other recruitment sites were native community villages with exclusively SK residents but a strong relation with the outside world. Overall, the sample included SK adults who could be characterized as more urban (Yarinacocha and San Francisco sites) or more traditional and in regular contact with the surrounding rainforest (Nueva Betania, Paoyhan, and Puerto Belén sites).</w:t>
+        <w:t xml:space="preserve">Our protocol for Study 1 and all subsequent studies received ethical approval from Pontificia Universidad Católica del Perú’s Institutional Review Board. We recruited 39 adult participants (7 men). We experienced difficulty recruiting male participants as many of the men were away from the village during the day, resulting in a sample that was predominantly female. Most participants (31, 4 men) were from SK villages of the Middle Ucayali region (Yarinacocha, San Francisco, and Nueva Betania), with a subset from communities of the Lower (Paoyhan) and Upper (Puerto Belén) Ucayali regions. Within the small town of Yarinacocha (in the vicinity of Pucallpa), we recruited participants (9, 2 men) from Bena Jema, a predominantly SK neighborhood. All the other recruitment sites were native community villages with exclusively SK residents but a strong relationship with the outside world. Overall, the sample included SK adults who could be characterized as more urban (Yarinacocha and San Francisco sites) or more traditional and in regular contact with the surrounding rainforest (Nueva Betania, Paoyhan, and Puerto Belén sites).</w:t>
       </w:r>
     </w:p>
     <w:p>
@@ -2131,7 +2131,7 @@
         <w:t xml:space="preserve"> </w:t>
       </w:r>
       <w:r>
-        <w:t xml:space="preserve">compares the original WCS data (Panel A) to a summary of results (Panel B) along with the prevalence of Spanish-language responses (Panel C) for Experiment 1. All participants used the following set of color terms to describe a color chip at least once during their session:</w:t>
+        <w:t xml:space="preserve">compares the original WCS data (Panel A) to a summary of results (Panel B) along with the prevalence of Spanish-language responses (Panel C) for Study 1. All participants used the following set of color terms to describe a color chip at least once during their session:</w:t>
       </w:r>
       <w:r>
         <w:t xml:space="preserve"> </w:t>
@@ -2646,7 +2646,7 @@
         <w:t xml:space="preserve"> </w:t>
       </w:r>
       <w:r>
-        <w:t xml:space="preserve">(8). Spanish use peaked at 16% when participants were asked to label chips that English speakers would consider to be orange or</w:t>
+        <w:t xml:space="preserve">(8). Spanish use peaked at 55% when participants were asked to label chips that English speakers would consider to be orange or</w:t>
       </w:r>
       <w:r>
         <w:t xml:space="preserve"> </w:t>
@@ -3009,7 +3009,7 @@
         <w:t xml:space="preserve"> </w:t>
       </w:r>
       <w:r>
-        <w:t xml:space="preserve">in English), suggesting some fairly extensive borrowing of Spanish words due to the close relation between both languages in the studied communities.</w:t>
+        <w:t xml:space="preserve">in English), suggesting some fairly extensive borrowing of Spanish words due to the close relationship between both languages in the studied communities.</w:t>
       </w:r>
     </w:p>
     <w:bookmarkEnd w:id="34"/>
@@ -3699,7 +3699,7 @@
         <w:t xml:space="preserve"> </w:t>
       </w:r>
       <w:r>
-        <w:t xml:space="preserve">As in Study 1, we used follow-up questions to elicit a basic level term when the child’s initial response was not one, In a departure from Study 1, we were more explicit in soliciting an SK-language response. When a participant provided a Spanish-language term, the experimenter would record their response but further ask:</w:t>
+        <w:t xml:space="preserve">As in Study 1, we used follow-up questions to elicit a basic level term when the child’s initial response was not one. In a departure from Study 1, we were more explicit in soliciting an SK-language response. When a participant provided a Spanish-language term, the experimenter would record their response but further ask:</w:t>
       </w:r>
       <w:r>
         <w:t xml:space="preserve"> </w:t>
@@ -3735,7 +3735,7 @@
         <w:pStyle w:val="FirstParagraph"/>
       </w:pPr>
       <w:r>
-        <w:t xml:space="preserve">The comprehension task had a notably different procedure compared to the preceding production task or the comprehension task performed in Study 1. We tested the comprehension of 9 SK color terms. The choice of these terms was based on common responses given by adult participants in Study 1. The color term prompts included basic level terms:</w:t>
+        <w:t xml:space="preserve">The comprehension task had a notably different procedure compared to the preceding production task. We tested the comprehension of 9 SK color terms. The choice of these terms was based on common responses given by adult participants in Study 1. The color term prompts included basic level terms:</w:t>
       </w:r>
       <w:r>
         <w:t xml:space="preserve"> </w:t>
@@ -4953,7 +4953,7 @@
         <w:t xml:space="preserve">“</w:t>
       </w:r>
       <w:r>
-        <w:t xml:space="preserve">joshin</w:t>
+        <w:t xml:space="preserve">panshin</w:t>
       </w:r>
       <w:r>
         <w:t xml:space="preserve">”</w:t>
@@ -4988,7 +4988,7 @@
         <w:pStyle w:val="Textkrper"/>
       </w:pPr>
       <w:r>
-        <w:t xml:space="preserve">Our predictions suggest that SK children obtain color term knowledge at notably older ages compared to children in the United States</w:t>
+        <w:t xml:space="preserve">Our predictions suggest that SK children obtain color term knowledge at notably older ages compared to English-speaking children in the United States</w:t>
       </w:r>
       <w:r>
         <w:t xml:space="preserve"> </w:t>
@@ -5073,10 +5073,7 @@
         <w:t xml:space="preserve">panshin</w:t>
       </w:r>
       <w:r>
-        <w:t xml:space="preserve"> </w:t>
-      </w:r>
-      <w:r>
-        <w:t xml:space="preserve">chip as</w:t>
+        <w:t xml:space="preserve">-colored chip as</w:t>
       </w:r>
       <w:r>
         <w:t xml:space="preserve"> </w:t>
@@ -6072,7 +6069,7 @@
               <w:jc w:val="left"/>
             </w:pPr>
             <w:r>
-              <w:t xml:space="preserve">Ami/Poa</w:t>
+              <w:t xml:space="preserve">Ami/Pua</w:t>
             </w:r>
           </w:p>
         </w:tc>
@@ -6297,7 +6294,7 @@
         <w:t xml:space="preserve"> </w:t>
       </w:r>
       <w:r>
-        <w:t xml:space="preserve">(see inset entropy values by chip in Table</w:t>
+        <w:t xml:space="preserve">(see entropy values by chip in Table</w:t>
       </w:r>
       <w:r>
         <w:t xml:space="preserve"> </w:t>
@@ -6312,7 +6309,7 @@
         <w:t xml:space="preserve"> </w:t>
       </w:r>
       <w:r>
-        <w:t xml:space="preserve">To assess the hypothesis that naming entropy in adults was related to Spanish use in children, we fit a GLMM to predict likelihood of switching languages from SK to Spanish (a binary variable) as a function of child age, entropy of the chip’s naming distribution for adults in Study 1, and their interaction (as well as random effects of subject). Despite age not being very correlated with overall frequency of Spanish responses, within this model, we found that overall older children tended to be less likely to respond in Spanish (</w:t>
+        <w:t xml:space="preserve">To assess the hypothesis that naming entropy in adults was related to Spanish use in children, we fit a GLMM to predict likelihood of switching languages from SK to Spanish (a binary variable) as a function of child age, entropy of the chip’s naming distribution for adults in Study 1, and their interaction (as well as random effects of subject). Despite age not being very correlated with overall frequency of Spanish responses, within this model, we found a trending but ultimately non-significant trend of older children being less likely to respond in Spanish (</w:t>
       </w:r>
       <m:oMath>
         <m:acc>
@@ -6426,7 +6423,7 @@
         </m:r>
       </m:oMath>
       <w:r>
-        <w:t xml:space="preserve">), perhaps due to greater knowledge of SK terms. Children were also more likely to respond in Spanish when presented with a chip with high entropy (low naming consensus) among adult participants in Study 1 (</w:t>
+        <w:t xml:space="preserve">). Children were significantly more likely to respond in Spanish when presented with a chip with greater entropy (low naming consensus) among adult participants in Study 1 (</w:t>
       </w:r>
       <m:oMath>
         <m:acc>
@@ -6522,7 +6519,7 @@
         </m:r>
       </m:oMath>
       <w:r>
-        <w:t xml:space="preserve">). We further found some evidence of a positive interaction between age and entropy (</w:t>
+        <w:t xml:space="preserve">). We found a marginal, but non-significant positive interaction between age and entropy (</w:t>
       </w:r>
       <m:oMath>
         <m:acc>
@@ -6624,7 +6621,7 @@
         </m:r>
       </m:oMath>
       <w:r>
-        <w:t xml:space="preserve">), suggesting more Spanish responding for older children specifically for those chips with high adult uncertainty. Together these findings suggest that older children show an increasingly adaptive use of Spanish vocabulary to describe chips for which there is not community consensus among adults.</w:t>
+        <w:t xml:space="preserve">), suggesting greater Spanish use from older children for chips with low adult agreement. Together these findings suggest that children rely on language-switching to describe chips which lack consensus among adults.</w:t>
       </w:r>
     </w:p>
     <w:bookmarkEnd w:id="46"/>
@@ -6933,7 +6930,7 @@
         <w:pStyle w:val="FirstParagraph"/>
       </w:pPr>
       <w:r>
-        <w:t xml:space="preserve">Noting the apparent strategy of language switching from SK to Spanish seen in Study 2, we designed Study 3 as its complement. Here, we tested children’s production and comprehension of Spanish color terms with a similar protocol to Study 2 but with a different set of chips meant to represent the prototypical basic color within the Spanish color system. Our goal was to more directly probe SK children’s knowledge of the Spanish language and its color term lexicon as well as to observe whether children would employ language-switching as a strategy similar to what was seen in Study 2.</w:t>
+        <w:t xml:space="preserve">Noting the apparent strategy of language switching from SK to Spanish seen in Study 2, we designed Study 3 as its complement. Here, we tested children’s production and comprehension of Spanish color terms with a similar protocol to Study 2 but with a different set of chips meant to represent the prototypical basic colors within the Spanish color system. Our goal was to more directly probe SK children’s knowledge of the Spanish language and its color term lexicon as well as to observe whether children would employ language-switching as a strategy similar to what was seen in Study 2.</w:t>
       </w:r>
     </w:p>
     <w:bookmarkStart w:id="52" w:name="methods-2"/>
@@ -7090,7 +7087,7 @@
         <w:t xml:space="preserve"> </w:t>
       </w:r>
       <w:r>
-        <w:t xml:space="preserve">to this prompt, the experimenter would not prompt any further and would move forward to the next chip. As a result, some responses lack Spanish-language basic level terms and only consist of non-basic and/or SK color terms. In total, we collected production data for 11 color chips. For each chip, the data include either one response (when children provided a Spanish basic color term in the first trial) or two or three responses (when children’s initial responses were either non-basic and/or in SK).</w:t>
+        <w:t xml:space="preserve">to this prompt, the experimenter would not prompt any further and would move forward to the next chip. As a result, some responses lack Spanish-language basic level terms and only consist of non-basic and/or SK color terms. In total, we collected production data for 11 color chips. For each chip, the data include either one response (when children provided a Spanish basic color term in the first trial) or two to three responses (when children’s initial responses were either non-basic and/or in SK).</w:t>
       </w:r>
     </w:p>
     <w:bookmarkStart w:id="53" w:name="comprehension-task-1"/>
@@ -7346,7 +7343,7 @@
         <w:pStyle w:val="FirstParagraph"/>
       </w:pPr>
       <w:r>
-        <w:t xml:space="preserve">As in Study 2, we observed age-related changes in color term accuracy for both production and comprehension. Aggregate results are visualized in</w:t>
+        <w:t xml:space="preserve">As in Study 2, we observed age-related changes in color term accuracy for both production and comprehension. Aggregate results are visualized in Figure</w:t>
       </w:r>
       <w:r>
         <w:t xml:space="preserve"> </w:t>
@@ -7451,7 +7448,7 @@
         </m:r>
       </m:oMath>
       <w:r>
-        <w:t xml:space="preserve">), but the age effect was weaker in the production task (</w:t>
+        <w:t xml:space="preserve">), but the age effect weakened in the production task (</w:t>
       </w:r>
       <m:oMath>
         <m:acc>
@@ -7570,7 +7567,7 @@
         <w:pStyle w:val="Textkrper"/>
       </w:pPr>
       <w:r>
-        <w:t xml:space="preserve">Like Study 2, over a quarter (30%) of all responses were given in SK, despite being prompted to respond in Spanish. There was significant variation in language-switching with some children responding solely in Spanish while others responded to upwards of 9/11 trials in SK (</w:t>
+        <w:t xml:space="preserve">Like Study 2, over a quarter (30%) of all responses were given in SK, despite being prompted to respond in Spanish. There was significant variation in language-switching with some children responding solely in Spanish while others responded in SK for upwards of 9/11 trials (</w:t>
       </w:r>
       <w:r>
         <w:rPr>
@@ -8437,7 +8434,25 @@
         <w:pStyle w:val="Textkrper"/>
       </w:pPr>
       <w:r>
-        <w:t xml:space="preserve">Second, we saw substantial use of Spanish terms by adults, even though the task was conducted in SK. We speculate that this might be because the adults were recognizing focal colors for Spanish basic level terms that have no parallel in SK (e.g.,</w:t>
+        <w:t xml:space="preserve">Second, we saw substantial use of Spanish terms by adults, even though the task was conducted in SK. We speculate that this is because the adults were recognizing focal colors for Spanish basic level terms that have no parallel in SK (e.g.,</w:t>
+      </w:r>
+      <w:r>
+        <w:t xml:space="preserve"> </w:t>
+      </w:r>
+      <w:r>
+        <w:t xml:space="preserve">“</w:t>
+      </w:r>
+      <w:r>
+        <w:t xml:space="preserve">morado</w:t>
+      </w:r>
+      <w:r>
+        <w:t xml:space="preserve">”</w:t>
+      </w:r>
+      <w:r>
+        <w:t xml:space="preserve"> </w:t>
+      </w:r>
+      <w:r>
+        <w:t xml:space="preserve">for purple). On the other hand,</w:t>
       </w:r>
       <w:r>
         <w:t xml:space="preserve"> </w:t>
@@ -8455,24 +8470,6 @@
         <w:t xml:space="preserve"> </w:t>
       </w:r>
       <w:r>
-        <w:t xml:space="preserve">for orange). On the other hand,</w:t>
-      </w:r>
-      <w:r>
-        <w:t xml:space="preserve"> </w:t>
-      </w:r>
-      <w:r>
-        <w:t xml:space="preserve">“</w:t>
-      </w:r>
-      <w:r>
-        <w:t xml:space="preserve">naranja</w:t>
-      </w:r>
-      <w:r>
-        <w:t xml:space="preserve">”</w:t>
-      </w:r>
-      <w:r>
-        <w:t xml:space="preserve"> </w:t>
-      </w:r>
-      <w:r>
         <w:t xml:space="preserve">could in fact be a loan word that has been assimilated into the SK vocabulary by some speakers. Either way, this finding suggests an adaptive use of color vocabulary from both languages to succeed on the labeling task; future work will be required to understand whether such strategies are used in naturalistic communication as well.</w:t>
       </w:r>
     </w:p>
@@ -8481,7 +8478,7 @@
         <w:pStyle w:val="Textkrper"/>
       </w:pPr>
       <w:r>
-        <w:t xml:space="preserve">When we turned to the children’s data, we observed a much longer developmental trajectory for color than is observed in modern US English-learning children. As noted by</w:t>
+        <w:t xml:space="preserve">When we turned to the children’s data, we observed a much longer developmental trajectory for color word learning than is observed in contemporary English-learning children within the United States. As noted by</w:t>
       </w:r>
       <w:r>
         <w:t xml:space="preserve"> </w:t>
@@ -8514,7 +8511,7 @@
         <w:t xml:space="preserve"> </w:t>
       </w:r>
       <w:r>
-        <w:t xml:space="preserve">SK children have some access to such artifacts, but according to anthrpological accounts it is substantially sparser.</w:t>
+        <w:t xml:space="preserve">SK children have some access to such artifacts, but according to anthropological accounts it is substantially sparser.</w:t>
       </w:r>
     </w:p>
     <w:p>
@@ -8522,7 +8519,7 @@
         <w:pStyle w:val="Textkrper"/>
       </w:pPr>
       <w:r>
-        <w:t xml:space="preserve">We did not find strong evidence for overextension in children’s SK production or comprehension (with one or two exceptions), though there was somewhat more evidence for overextension in Spanish. This asymmetry might be due to less systematic or consistent exposure to Spanish vocabulary, but this explanation is merely speculative. We did, however, observe robust evidence for mixing and competition between the SK and Spanish color systems. Children differentially used Spanish terms in Study 2 when there was high uncertainty about the SK label for a particular color chip among adults. Similarly, they reached into their SK vocabulary in Study 3 when there was high consistency in SK labels among adults. These findings suggest that children were using their bilingual vocabulary adaptively to choose terms that are more likely to be interpreted correctly. Further, they suggest a potential route for functionally-driven language change, such that Spanish terms are borrowed – and perhaps eventually conventionalized – by children in cases where adult input data indicate uncertainty about the appropriate SK label.</w:t>
+        <w:t xml:space="preserve">We did not find strong evidence for overextension in children’s SK production or comprehension (with one or two exceptions), though there was somewhat more evidence for overextension in Spanish. This asymmetry might be due to less systematic or consistent exposure to Spanish vocabulary, but this explanation is merely speculative. We did, however, observe robust evidence for mixing and competition between the SK and Spanish color systems. Children differentially used Spanish terms in Study 2 when there was high uncertainty about the SK label for a particular color chip among adults in Study 1. Similarly, they reached into their SK vocabulary in Study 3 when there was high consistency in SK labels among adults. These findings suggest that children were using their bilingual vocabulary adaptively to choose terms that are more likely to be interpreted correctly. Further, they suggest a potential route for functionally-driven language change, such that Spanish terms are borrowed – and perhaps eventually conventionalized – by children in cases where adult input indicates uncertainty about the appropriate SK label.</w:t>
       </w:r>
     </w:p>
     <w:p>
@@ -8530,7 +8527,7 @@
         <w:pStyle w:val="Textkrper"/>
       </w:pPr>
       <w:r>
-        <w:t xml:space="preserve">Comprehension is generally thought to proceed production in language development generally</w:t>
+        <w:t xml:space="preserve">Comprehension is thought to proceed production in language development generally</w:t>
       </w:r>
       <w:r>
         <w:t xml:space="preserve"> </w:t>
@@ -8603,7 +8600,7 @@
         <w:pStyle w:val="Textkrper"/>
       </w:pPr>
       <w:r>
-        <w:t xml:space="preserve">Studying SK children’s learning provides a descriptive comparison to studies of color naming in children learning English in the US (the focus of the majority of developmental work). Nonetheless, it has a number of limitations, some shared with this previous literature and some due to the specifics of our study and context. First, we regrettably do not have access to the kind of deep ethnographic observations that would allow us to hazard generalizations about how color terms are used in daily life among the SK communities we studied. Second, our study of development is cross-sectional and does not afford precision regarding the specific knowledge state of individual children due to the limited length of the task. Third, the limited number of color chips that we investigated means that our ability to generalize about the precision of particular color generalizations is much more limited for the children than the adults (limiting our entropy analyses). Finally, and perhaps most prominently, the kinds of tasks that we used are likely more unfamiliar to all of our participants and especially our child participants than they are to the populations being tested in investigations of WEIRD cultures (e.g., US English-learning children). While the performance of the oldest children in our studies was close to ceiling, the lower performance observed with younger children could in principle be in part a product of task unfamiliarity or other factors.</w:t>
+        <w:t xml:space="preserve">Studying SK children’s learning provides a descriptive comparison to studies of color naming in children learning English in the US (the focus of the majority of developmental work). Nonetheless, it has a number of limitations, some shared with this previous literature and some due to the specifics of our study and context. First, we regrettably do not have access to the kind of deep ethnographic observations that would allow us to hazard generalizations about how color terms are used in daily life among the SK communities we studied. Second, our study of development is cross-sectional and does not afford precision regarding the specific knowledge state of individual children due to the limited length of the task. Third, the limited number of color chips that we investigated means that our ability to generalize about the precision of particular color generalizations is much more limited for the children than the adults (limiting our entropy analyses). Finally, and perhaps most prominently, the kinds of tasks that we used are likely more unfamiliar to all of our participants and especially our child participants than they are to the populations being tested in investigations of WEIRD cultures (e.g., US English-learning children). While the performance of the oldest children in our studies was close to ceiling, the lower performance observed with younger children could be in part a product of task unfamiliarity or other factors.</w:t>
       </w:r>
     </w:p>
     <w:p>
@@ -8763,7 +8760,49 @@
           <w:iCs/>
           <w:i/>
         </w:rPr>
-        <w:t xml:space="preserve">Handbook of color psychology</w:t>
+        <w:t xml:space="preserve">Handbook of</w:t>
+      </w:r>
+      <w:r>
+        <w:rPr>
+          <w:iCs/>
+          <w:i/>
+        </w:rPr>
+        <w:t xml:space="preserve"> </w:t>
+      </w:r>
+      <w:r>
+        <w:rPr>
+          <w:iCs/>
+          <w:i/>
+        </w:rPr>
+        <w:t xml:space="preserve">C</w:t>
+      </w:r>
+      <w:r>
+        <w:rPr>
+          <w:iCs/>
+          <w:i/>
+        </w:rPr>
+        <w:t xml:space="preserve">olor</w:t>
+      </w:r>
+      <w:r>
+        <w:rPr>
+          <w:iCs/>
+          <w:i/>
+        </w:rPr>
+        <w:t xml:space="preserve"> </w:t>
+      </w:r>
+      <w:r>
+        <w:rPr>
+          <w:iCs/>
+          <w:i/>
+        </w:rPr>
+        <w:t xml:space="preserve">P</w:t>
+      </w:r>
+      <w:r>
+        <w:rPr>
+          <w:iCs/>
+          <w:i/>
+        </w:rPr>
+        <w:t xml:space="preserve">sychology</w:t>
       </w:r>
       <w:r>
         <w:t xml:space="preserve">. Cambridge University Press.</w:t>
@@ -9086,7 +9125,84 @@
           <w:iCs/>
           <w:i/>
         </w:rPr>
-        <w:t xml:space="preserve">Ad-hoc pragmatic implicatures among shipibo-konibo children in the peruvian amazon</w:t>
+        <w:t xml:space="preserve">Ad-hoc pragmatic implicatures among</w:t>
+      </w:r>
+      <w:r>
+        <w:rPr>
+          <w:iCs/>
+          <w:i/>
+        </w:rPr>
+        <w:t xml:space="preserve"> </w:t>
+      </w:r>
+      <w:r>
+        <w:rPr>
+          <w:iCs/>
+          <w:i/>
+        </w:rPr>
+        <w:t xml:space="preserve">S</w:t>
+      </w:r>
+      <w:r>
+        <w:rPr>
+          <w:iCs/>
+          <w:i/>
+        </w:rPr>
+        <w:t xml:space="preserve">hipibo-</w:t>
+      </w:r>
+      <w:r>
+        <w:rPr>
+          <w:iCs/>
+          <w:i/>
+        </w:rPr>
+        <w:t xml:space="preserve">K</w:t>
+      </w:r>
+      <w:r>
+        <w:rPr>
+          <w:iCs/>
+          <w:i/>
+        </w:rPr>
+        <w:t xml:space="preserve">onibo children in the</w:t>
+      </w:r>
+      <w:r>
+        <w:rPr>
+          <w:iCs/>
+          <w:i/>
+        </w:rPr>
+        <w:t xml:space="preserve"> </w:t>
+      </w:r>
+      <w:r>
+        <w:rPr>
+          <w:iCs/>
+          <w:i/>
+        </w:rPr>
+        <w:t xml:space="preserve">P</w:t>
+      </w:r>
+      <w:r>
+        <w:rPr>
+          <w:iCs/>
+          <w:i/>
+        </w:rPr>
+        <w:t xml:space="preserve">eruvian</w:t>
+      </w:r>
+      <w:r>
+        <w:rPr>
+          <w:iCs/>
+          <w:i/>
+        </w:rPr>
+        <w:t xml:space="preserve"> </w:t>
+      </w:r>
+      <w:r>
+        <w:rPr>
+          <w:iCs/>
+          <w:i/>
+        </w:rPr>
+        <w:t xml:space="preserve">A</w:t>
+      </w:r>
+      <w:r>
+        <w:rPr>
+          <w:iCs/>
+          <w:i/>
+        </w:rPr>
+        <w:t xml:space="preserve">mazon</w:t>
       </w:r>
       <w:r>
         <w:t xml:space="preserve">.</w:t>
@@ -9335,7 +9451,49 @@
           <w:iCs/>
           <w:i/>
         </w:rPr>
-        <w:t xml:space="preserve">The upper amazon</w:t>
+        <w:t xml:space="preserve">The</w:t>
+      </w:r>
+      <w:r>
+        <w:rPr>
+          <w:iCs/>
+          <w:i/>
+        </w:rPr>
+        <w:t xml:space="preserve"> </w:t>
+      </w:r>
+      <w:r>
+        <w:rPr>
+          <w:iCs/>
+          <w:i/>
+        </w:rPr>
+        <w:t xml:space="preserve">U</w:t>
+      </w:r>
+      <w:r>
+        <w:rPr>
+          <w:iCs/>
+          <w:i/>
+        </w:rPr>
+        <w:t xml:space="preserve">pper</w:t>
+      </w:r>
+      <w:r>
+        <w:rPr>
+          <w:iCs/>
+          <w:i/>
+        </w:rPr>
+        <w:t xml:space="preserve"> </w:t>
+      </w:r>
+      <w:r>
+        <w:rPr>
+          <w:iCs/>
+          <w:i/>
+        </w:rPr>
+        <w:t xml:space="preserve">A</w:t>
+      </w:r>
+      <w:r>
+        <w:rPr>
+          <w:iCs/>
+          <w:i/>
+        </w:rPr>
+        <w:t xml:space="preserve">mazon</w:t>
       </w:r>
       <w:r>
         <w:t xml:space="preserve">. Thames; Hudson.</w:t>
@@ -9384,7 +9542,16 @@
         <w:pStyle w:val="Literaturverzeichnis"/>
       </w:pPr>
       <w:r>
-        <w:t xml:space="preserve">Lillo, J., González-Perilli, F., Prado-León, L., Melnikova, A., Álvaro, L., Collado, J. A., &amp; Moreira, H. (2018). Basic color terms (BCTs) and categories (BCCs) in three dialects of the spanish language: Interaction between cultural and universal factors.</w:t>
+        <w:t xml:space="preserve">Lillo, J., González-Perilli, F., Prado-León, L., Melnikova, A., Álvaro, L., Collado, J. A., &amp; Moreira, H. (2018). Basic color terms (BCTs) and categories (BCCs) in three dialects of the</w:t>
+      </w:r>
+      <w:r>
+        <w:t xml:space="preserve"> </w:t>
+      </w:r>
+      <w:r>
+        <w:t xml:space="preserve">S</w:t>
+      </w:r>
+      <w:r>
+        <w:t xml:space="preserve">panish language: Interaction between cultural and universal factors.</w:t>
       </w:r>
       <w:r>
         <w:t xml:space="preserve"> </w:t>
@@ -9446,30 +9613,70 @@
         <w:pStyle w:val="Literaturverzeichnis"/>
       </w:pPr>
       <w:r>
-        <w:t xml:space="preserve">Monroy, M., &amp; Custodio, S. (1989). Algunos usos de los terminos del color en el espa</w:t>
+        <w:t xml:space="preserve">Monroy, M., &amp; Custodio, S. (1989). Algunos usos de los t</w:t>
+      </w:r>
+      <w:r>
+        <w:t xml:space="preserve">é</w:t>
+      </w:r>
+      <w:r>
+        <w:t xml:space="preserve">rminos del color en el espa</w:t>
       </w:r>
       <w:r>
         <w:t xml:space="preserve">ñ</w:t>
       </w:r>
       <w:r>
-        <w:t xml:space="preserve">ol de colombia.</w:t>
-      </w:r>
-      <w:r>
-        <w:t xml:space="preserve"> </w:t>
-      </w:r>
-      <w:r>
-        <w:rPr>
-          <w:iCs/>
-          <w:i/>
-        </w:rPr>
-        <w:t xml:space="preserve">Thesaurus; Bogot</w:t>
-      </w:r>
-      <w:r>
-        <w:rPr>
-          <w:iCs/>
-          <w:i/>
-        </w:rPr>
-        <w:t xml:space="preserve">à</w:t>
+        <w:t xml:space="preserve">ol de</w:t>
+      </w:r>
+      <w:r>
+        <w:t xml:space="preserve"> </w:t>
+      </w:r>
+      <w:r>
+        <w:t xml:space="preserve">C</w:t>
+      </w:r>
+      <w:r>
+        <w:t xml:space="preserve">olombia [some uses of color terms in</w:t>
+      </w:r>
+      <w:r>
+        <w:t xml:space="preserve"> </w:t>
+      </w:r>
+      <w:r>
+        <w:t xml:space="preserve">C</w:t>
+      </w:r>
+      <w:r>
+        <w:t xml:space="preserve">olombian</w:t>
+      </w:r>
+      <w:r>
+        <w:t xml:space="preserve"> </w:t>
+      </w:r>
+      <w:r>
+        <w:t xml:space="preserve">S</w:t>
+      </w:r>
+      <w:r>
+        <w:t xml:space="preserve">panish].</w:t>
+      </w:r>
+      <w:r>
+        <w:t xml:space="preserve"> </w:t>
+      </w:r>
+      <w:r>
+        <w:rPr>
+          <w:iCs/>
+          <w:i/>
+        </w:rPr>
+        <w:t xml:space="preserve">Thesaurus: Bolet</w:t>
+      </w:r>
+      <w:r>
+        <w:rPr>
+          <w:iCs/>
+          <w:i/>
+        </w:rPr>
+        <w:t xml:space="preserve">í</w:t>
+      </w:r>
+      <w:r>
+        <w:rPr>
+          <w:iCs/>
+          <w:i/>
+        </w:rPr>
+        <w:t xml:space="preserve">n Del Instituto Caro y Cuervo</w:t>
       </w:r>
       <w:r>
         <w:t xml:space="preserve">,</w:t>
@@ -9485,7 +9692,7 @@
         <w:t xml:space="preserve">44</w:t>
       </w:r>
       <w:r>
-        <w:t xml:space="preserve">(2), 441.</w:t>
+        <w:t xml:space="preserve">(2), 441–450.</w:t>
       </w:r>
     </w:p>
     <w:bookmarkEnd w:id="85"/>
@@ -9505,7 +9712,7 @@
           <w:iCs/>
           <w:i/>
         </w:rPr>
-        <w:t xml:space="preserve">Le paradigme perdu: La nature humaine</w:t>
+        <w:t xml:space="preserve">Le paradigme perdu: La nature humaine [the lost paradigm: The human nature]</w:t>
       </w:r>
       <w:r>
         <w:t xml:space="preserve">.</w:t>
@@ -9527,7 +9734,43 @@
         <w:pStyle w:val="Literaturverzeichnis"/>
       </w:pPr>
       <w:r>
-        <w:t xml:space="preserve">Myers, T. P. (1974). Spanish contacts and social change on the ucayali river, peru.</w:t>
+        <w:t xml:space="preserve">Myers, T. P. (1974).</w:t>
+      </w:r>
+      <w:r>
+        <w:t xml:space="preserve"> </w:t>
+      </w:r>
+      <w:r>
+        <w:t xml:space="preserve">S</w:t>
+      </w:r>
+      <w:r>
+        <w:t xml:space="preserve">panish contacts and social change on the</w:t>
+      </w:r>
+      <w:r>
+        <w:t xml:space="preserve"> </w:t>
+      </w:r>
+      <w:r>
+        <w:t xml:space="preserve">U</w:t>
+      </w:r>
+      <w:r>
+        <w:t xml:space="preserve">cayali</w:t>
+      </w:r>
+      <w:r>
+        <w:t xml:space="preserve"> </w:t>
+      </w:r>
+      <w:r>
+        <w:t xml:space="preserve">R</w:t>
+      </w:r>
+      <w:r>
+        <w:t xml:space="preserve">iver,</w:t>
+      </w:r>
+      <w:r>
+        <w:t xml:space="preserve"> </w:t>
+      </w:r>
+      <w:r>
+        <w:t xml:space="preserve">P</w:t>
+      </w:r>
+      <w:r>
+        <w:t xml:space="preserve">eru.</w:t>
       </w:r>
       <w:r>
         <w:t xml:space="preserve"> </w:t>
@@ -9871,10 +10114,154 @@
           <w:iCs/>
           <w:i/>
         </w:rPr>
-        <w:t xml:space="preserve">La merma magica: Vida e historia de los shipibo-conibo del ucayali</w:t>
-      </w:r>
-      <w:r>
-        <w:t xml:space="preserve">. Centro Amazonico de Antropologia Yaplicacion.</w:t>
+        <w:t xml:space="preserve">La merma m</w:t>
+      </w:r>
+      <w:r>
+        <w:rPr>
+          <w:iCs/>
+          <w:i/>
+        </w:rPr>
+        <w:t xml:space="preserve">á</w:t>
+      </w:r>
+      <w:r>
+        <w:rPr>
+          <w:iCs/>
+          <w:i/>
+        </w:rPr>
+        <w:t xml:space="preserve">gica: Vida e historia de los</w:t>
+      </w:r>
+      <w:r>
+        <w:rPr>
+          <w:iCs/>
+          <w:i/>
+        </w:rPr>
+        <w:t xml:space="preserve"> </w:t>
+      </w:r>
+      <w:r>
+        <w:rPr>
+          <w:iCs/>
+          <w:i/>
+        </w:rPr>
+        <w:t xml:space="preserve">S</w:t>
+      </w:r>
+      <w:r>
+        <w:rPr>
+          <w:iCs/>
+          <w:i/>
+        </w:rPr>
+        <w:t xml:space="preserve">hipibo-</w:t>
+      </w:r>
+      <w:r>
+        <w:rPr>
+          <w:iCs/>
+          <w:i/>
+        </w:rPr>
+        <w:t xml:space="preserve">C</w:t>
+      </w:r>
+      <w:r>
+        <w:rPr>
+          <w:iCs/>
+          <w:i/>
+        </w:rPr>
+        <w:t xml:space="preserve">onibo del</w:t>
+      </w:r>
+      <w:r>
+        <w:rPr>
+          <w:iCs/>
+          <w:i/>
+        </w:rPr>
+        <w:t xml:space="preserve"> </w:t>
+      </w:r>
+      <w:r>
+        <w:rPr>
+          <w:iCs/>
+          <w:i/>
+        </w:rPr>
+        <w:t xml:space="preserve">U</w:t>
+      </w:r>
+      <w:r>
+        <w:rPr>
+          <w:iCs/>
+          <w:i/>
+        </w:rPr>
+        <w:t xml:space="preserve">cayali [the magic reduction: Life and history of the</w:t>
+      </w:r>
+      <w:r>
+        <w:rPr>
+          <w:iCs/>
+          <w:i/>
+        </w:rPr>
+        <w:t xml:space="preserve"> </w:t>
+      </w:r>
+      <w:r>
+        <w:rPr>
+          <w:iCs/>
+          <w:i/>
+        </w:rPr>
+        <w:t xml:space="preserve">U</w:t>
+      </w:r>
+      <w:r>
+        <w:rPr>
+          <w:iCs/>
+          <w:i/>
+        </w:rPr>
+        <w:t xml:space="preserve">cayali</w:t>
+      </w:r>
+      <w:r>
+        <w:rPr>
+          <w:iCs/>
+          <w:i/>
+        </w:rPr>
+        <w:t xml:space="preserve"> </w:t>
+      </w:r>
+      <w:r>
+        <w:rPr>
+          <w:iCs/>
+          <w:i/>
+        </w:rPr>
+        <w:t xml:space="preserve">S</w:t>
+      </w:r>
+      <w:r>
+        <w:rPr>
+          <w:iCs/>
+          <w:i/>
+        </w:rPr>
+        <w:t xml:space="preserve">hipibo-</w:t>
+      </w:r>
+      <w:r>
+        <w:rPr>
+          <w:iCs/>
+          <w:i/>
+        </w:rPr>
+        <w:t xml:space="preserve">C</w:t>
+      </w:r>
+      <w:r>
+        <w:rPr>
+          <w:iCs/>
+          <w:i/>
+        </w:rPr>
+        <w:t xml:space="preserve">onibo]</w:t>
+      </w:r>
+      <w:r>
+        <w:t xml:space="preserve">. Centro Amaz</w:t>
+      </w:r>
+      <w:r>
+        <w:t xml:space="preserve">ó</w:t>
+      </w:r>
+      <w:r>
+        <w:t xml:space="preserve">nico de Antropolog</w:t>
+      </w:r>
+      <w:r>
+        <w:t xml:space="preserve">í</w:t>
+      </w:r>
+      <w:r>
+        <w:t xml:space="preserve">a y Aplicaci</w:t>
+      </w:r>
+      <w:r>
+        <w:t xml:space="preserve">ó</w:t>
+      </w:r>
+      <w:r>
+        <w:t xml:space="preserve">n.</w:t>
       </w:r>
     </w:p>
     <w:bookmarkEnd w:id="97"/>
@@ -10294,7 +10681,7 @@
         <w:t xml:space="preserve"> </w:t>
       </w:r>
       <w:r>
-        <w:t xml:space="preserve">These speculations are informed by personal experience; the children of one author both learned their color terms in their second year through repeated practice with sets of manufactured plastic artifacts that varied only in hue, providing ideal teaching examples.</w:t>
+        <w:t xml:space="preserve">These speculations are informed by personal experience; the children of one author both learned their color terms in their second years of life through repeated practice with sets of manufactured plastic artifacts that varied only in hue, providing ideal teaching examples.</w:t>
       </w:r>
     </w:p>
   </w:footnote>

</xml_diff>

<commit_message>
Tweak wording, update Fig 1 caption, fix paired-t-test
</commit_message>
<xml_diff>
--- a/paper/amazon_color.docx
+++ b/paper/amazon_color.docx
@@ -921,7 +921,7 @@
         <w:t xml:space="preserve"> </w:t>
       </w:r>
       <w:r>
-        <w:t xml:space="preserve">to refer to red objects) – are quite common, presaging some of our findings. They are likely present in several Latin American Spanish dialects and they are well-attested in Amazonian color systems.</w:t>
+        <w:t xml:space="preserve">to refer to red objects) – are quite common, presaging some of our findings. They are likely present in several Latin American Spanish dialects and are well-attested in Amazonian color systems.</w:t>
       </w:r>
     </w:p>
     <w:p>
@@ -1612,7 +1612,7 @@
         <w:pStyle w:val="FirstParagraph"/>
       </w:pPr>
       <w:r>
-        <w:t xml:space="preserve">The Shipibo-Konibo people are an indigenous group located within the Peruvian Amazon. They are mainly horticulturalists, fishermen, occasionally hunters but are noted for their strong display of tradition (e.g. via traditional art) despite increasingly regular interactions with the western world. They are also skilled traditional artists or artisans, resorting to these activities as a way to earn an income for their household. Their children receive formal schooling for 4 hours a day, both in SK</w:t>
+        <w:t xml:space="preserve">The Shipibo-Konibo people are an indigenous group located within the Peruvian Amazon. They are mainly horticulturalists, fishermen, occasionally hunters but are noted for their strong display of tradition (e.g., via traditional art) despite increasingly regular interactions with the western world. They are also skilled traditional artists or artisans, resorting to these activities as a way to earn an income for their household. Their children receive formal schooling for 4 hours a day, both in SK</w:t>
       </w:r>
       <w:r>
         <w:rPr>
@@ -1709,7 +1709,7 @@
         <w:pStyle w:val="Textkrper"/>
       </w:pPr>
       <w:r>
-        <w:t xml:space="preserve">Regarding formal education, SK children start attending school when they are 6 or 7 years old, although some children may enroll later on. Boys are more likely to complete the 11 years of basic education than girls. Education is intercultural and bilingual, at least in theory, with some variation occurring in practice, and most classrooms tend to be multi-grade, so gathering children in different schools grade together. How they spend time outside school is influenced by gender too: girls usually help with chores around the house, as well as taking care of younger siblings and also working in the</w:t>
+        <w:t xml:space="preserve">Regarding formal education, SK children start attending school when they are 6 or 7 years old, although some children may enroll later on. Boys are more likely to complete the 11 years of basic education than girls. Education is intercultural and bilingual, at least in theory, with some variation occurring in practice, and most classrooms tend to be multi-grade, so children from different school grades may gather together. How they spend time outside school is influenced by gender too: girls usually help with chores around the house, as well as taking care of younger siblings and also working in the</w:t>
       </w:r>
       <w:r>
         <w:t xml:space="preserve"> </w:t>
@@ -1823,14 +1823,6 @@
           <w:rStyle w:val="Funotenzeichen"/>
         </w:rPr>
         <w:footnoteReference w:id="27"/>
-      </w:r>
-    </w:p>
-    <w:p>
-      <w:pPr>
-        <w:pStyle w:val="Textkrper"/>
-      </w:pPr>
-      <w:r>
-        <w:t xml:space="preserve">Further, the SK are heavily bilingual. To our knowledge, relatively little work has looked at effects of bilingualism on color word learning. Yet, with much of the world’s population growing up multilingual, it is important to characterize how learners navigate a conceptual space where they may have words that appropriately name a target concept, but in a different language.</w:t>
       </w:r>
     </w:p>
     <w:p>
@@ -1974,7 +1966,7 @@
         <w:pStyle w:val="FirstParagraph"/>
       </w:pPr>
       <w:r>
-        <w:t xml:space="preserve">We recruited 39 adult participants (7 men) from multiple sites ranging from more urban and industrialized (from Yarinacocha or San Francisco) to more traditional and in closer proximity to the surrounding rainforest (Nueva Betania, Paoyhan, or Puerto Belén). All villages were integrated in Peruvian economy and society. Given our relatively small sample size, we did not find apparent differences between participants from different sites.</w:t>
+        <w:t xml:space="preserve">We recruited 39 adult participants (7 men) from multiple sites ranging from more urban and industrialized (from Yarinacocha or San Francisco; 16, 3 men) to more traditional and in closer proximity to the surrounding rainforest (Nueva Betania, Paoyhan, or Puerto Belén; 23, 4 men). All villages were integrated in Peruvian economy and society. Given our relatively small sample size, we did not find apparent differences between participants from different sites.</w:t>
       </w:r>
     </w:p>
     <w:p>
@@ -1982,7 +1974,7 @@
         <w:pStyle w:val="Textkrper"/>
       </w:pPr>
       <w:r>
-        <w:t xml:space="preserve">We experienced difficulty recruiting male participants as many of the men were away from the village during the day, resulting in a sample that was predominantly female. Most participants (31, 4 men) were from SK villages of the Middle Ucayali region (Yarinacocha, San Francisco, and Nueva Betania), with a subset from communities of the Lower (Paoyhan) and Upper (Puerto Belén) Ucayali regions. Within the small town of Yarinacocha (in the vicinity of Pucallpa), we recruited participants (9, 2 men) from Bena Jema, a predominantly SK neighborhood. All the other recruitment sites were native community villages with exclusively SK residents but a strong relationship with those outside their community.</w:t>
+        <w:t xml:space="preserve">We experienced difficulty recruiting male participants as many of the men were away from the village during the day, resulting in a sample that was predominantly female. Most participants (31, 4 men) were from SK villages of the Middle Ucayali region (Yarinacocha, San Francisco, and Nueva Betania), with a subset from communities of the Lower (Paoyhan) and Upper (Puerto Belén) Ucayali regions. Within the small town of Yarinacocha (in the vicinity of Pucallpa), we recruited participants (9, 2 men) from Bena Jema, a predominantly SK neighborhood. The remaining recruitment sites (8, 3 men) were native community villages with exclusively SK residents but a strong relationship with those outside their community.</w:t>
       </w:r>
     </w:p>
     <w:p>
@@ -2098,7 +2090,7 @@
         <w:t xml:space="preserve"> </w:t>
       </w:r>
       <w:r>
-        <w:t xml:space="preserve">in other aspects. Participants sat in front of the experimenter. To manage changes in natural light intensity between participants, the experiment took place indoors near a window or a door instead of outdoors. Another difference between our study and the WCS procedure is in our approach for encouraging participants to describe chips using basic level color terms. In the WCS, the experimenter would instruct participants to only provide basic level color terms during the task (e.g., describing a chip as</w:t>
+        <w:t xml:space="preserve">in other aspects. Participants sat in front of the experimenter. To manage changes in natural light intensity between participants, the experiment took place indoors near a window or door instead of outdoors. Another difference between our study and the WCS procedure is in our approach for encouraging participants to describe chips using basic level color terms. In the WCS, the experimenter would instruct participants to only provide basic level color terms during the task (e.g., describing a chip as</w:t>
       </w:r>
       <w:r>
         <w:t xml:space="preserve"> </w:t>
@@ -2393,7 +2385,7 @@
           <wp:inline>
             <wp:extent cx="5969000" cy="4178300"/>
             <wp:effectExtent b="0" l="0" r="0" t="0"/>
-            <wp:docPr descr="Figure 1.  (A and B) Plots of the modal term given for a particular chip. Color coordinates were represented in 2-D Munsell space, with Munsell hue represented on the x-axis and Munsell value or lightness represented on the Y-axis. Modal responses were given by SK adults during (A) our Study 1 and during (B) the original World Color Survey. (C) Heat map of prevalence of Spanish-language responses during Study 1. Legends for all three subplots located in the bottom-right quadrant." title="" id="37" name="Picture"/>
+            <wp:docPr descr="Figure 1.  (A and B) Plots of the modal term given for a particular chip. Color coordinates were represented in 2-D Munsell space, with Munsell hue represented on the x-axis and Munsell value or lightness represented on the Y-axis. Modal responses were given by SK adults during (A) our Study 1 and during (B) the original World Color Survey. (C) Heat map of prevalence of Spanish-language responses during Study 1. Legends for all three subplots located in the bottom-right quadrant, with the upper legend corresponding to Plots A and B; the lower legend corresponds to plot C." title="" id="37" name="Picture"/>
             <a:graphic>
               <a:graphicData uri="http://schemas.openxmlformats.org/drawingml/2006/picture">
                 <pic:pic>
@@ -2463,7 +2455,7 @@
         <w:t xml:space="preserve"> </w:t>
       </w:r>
       <w:r>
-        <w:t xml:space="preserve">(A and B) Plots of the modal term given for a particular chip. Color coordinates were represented in 2-D Munsell space, with Munsell hue represented on the x-axis and Munsell value or lightness represented on the Y-axis. Modal responses were given by SK adults during (A) our Study 1 and during (B) the original World Color Survey. (C) Heat map of prevalence of Spanish-language responses during Study 1. Legends for all three subplots located in the bottom-right quadrant.</w:t>
+        <w:t xml:space="preserve">(A and B) Plots of the modal term given for a particular chip. Color coordinates were represented in 2-D Munsell space, with Munsell hue represented on the x-axis and Munsell value or lightness represented on the Y-axis. Modal responses were given by SK adults during (A) our Study 1 and during (B) the original World Color Survey. (C) Heat map of prevalence of Spanish-language responses during Study 1. Legends for all three subplots located in the bottom-right quadrant, with the upper legend corresponding to Plots A and B; the lower legend corresponds to plot C.</w:t>
       </w:r>
     </w:p>
     <w:p>
@@ -2781,7 +2773,7 @@
           </m:dPr>
           <m:e>
             <m:r>
-              <m:t>117.95</m:t>
+              <m:t>59</m:t>
             </m:r>
           </m:e>
         </m:d>
@@ -2798,7 +2790,7 @@
           <m:t>−</m:t>
         </m:r>
         <m:r>
-          <m:t>0.38</m:t>
+          <m:t>1.41</m:t>
         </m:r>
       </m:oMath>
       <w:r>
@@ -2818,7 +2810,7 @@
           <m:t>=</m:t>
         </m:r>
         <m:r>
-          <m:t>.706</m:t>
+          <m:t>.164</m:t>
         </m:r>
       </m:oMath>
       <w:r>
@@ -5799,7 +5791,7 @@
         <w:t xml:space="preserve"> </w:t>
       </w:r>
       <w:r>
-        <w:t xml:space="preserve">shows general trends across measures. For Study 2, we saw robust developmental changes in both production and comprehension towards more adult-like performance. Because we had limited expectations regarding the amount of data that would be gathered during visits to the SK, we did not preregister our analyses. Thus all reported inferential statistics should be interpreted with some caution, and we do not adopt a specific cutoff of</w:t>
+        <w:t xml:space="preserve">shows general trends across measures. For Study 2, we saw robust developmental changes in both production and comprehension towards more adult-like performance. Because we had limited expectations regarding the amount of data that would be gathered during visits to the SK, we did not preregister our analyses. Thus, all reported inferential statistics should be interpreted with some caution, and we do not adopt a specific cutoff of</w:t>
       </w:r>
       <w:r>
         <w:t xml:space="preserve"> </w:t>
@@ -6352,7 +6344,7 @@
         <w:t xml:space="preserve"> </w:t>
       </w:r>
       <w:r>
-        <w:t xml:space="preserve">= 3.80). To find age of acquisition, we then predicted the probability of success for the range of participant ages, 5 to 12 years at increments of 0.05 years, and selected the earliest age at which the accuracy crossed 0.5.</w:t>
+        <w:t xml:space="preserve">= 3.80). To find age of acquisition, we then predicted the probability of success for the range of participant ages–5 to 12 years at increments of 0.05 years–and selected the earliest age at which the accuracy crossed 0.5.</w:t>
       </w:r>
     </w:p>
     <w:p>
@@ -12883,7 +12875,7 @@
         <w:t xml:space="preserve">(Everett, 2005)</w:t>
       </w:r>
       <w:r>
-        <w:t xml:space="preserve">. Our data do not speak to whether this use is due to a desire to succeed on specific experimental tasks or whether it is comparable to use in naturalistic contexts. Nevertheless our findings are reminiscent of a suggestion by</w:t>
+        <w:t xml:space="preserve">. Our data do not speak to whether this use is due to a desire to succeed on specific experimental tasks or whether it is comparable to use in naturalistic contexts. Nevertheless, our findings are reminiscent of a suggestion by</w:t>
       </w:r>
       <w:r>
         <w:t xml:space="preserve"> </w:t>
@@ -12980,7 +12972,7 @@
         <w:t xml:space="preserve"> </w:t>
       </w:r>
       <w:r>
-        <w:t xml:space="preserve">SK children have some access to such artifacts, but according to anthropological accounts it is substantially sparser.Although we haven’t found previous studies on access to industrialized toys specifically in the SK population, research on other Amazonian groups such as the community dwelling in Rio Araraiana (Estado do Pará, Brasil) points to children making their own toys with seeds and wood</w:t>
+        <w:t xml:space="preserve">SK children have some access to such artifacts, but according to anthropological accounts it is substantially sparser. Although we have not found previous studies on access to industrialized toys specifically in the SK population, research on other Amazonian groups such as the community dwelling in Rio Araraiana (Estado do Pará, Brasil) points to children making their own toys with seeds and wood</w:t>
       </w:r>
       <w:r>
         <w:t xml:space="preserve"> </w:t>
@@ -13006,7 +12998,19 @@
         <w:pStyle w:val="Textkrper"/>
       </w:pPr>
       <w:r>
-        <w:t xml:space="preserve">We did not find strong evidence for overextension in children’s SK production or comprehension (with one or two exceptions), though there was somewhat more evidence for overextension in Spanish. This asymmetry might be due to less systematic or consistent exposure to Spanish vocabulary, but this explanation is merely speculative. We did, however, observe robust evidence for mixing and competition between the SK and Spanish color systems. Children differentially used Spanish terms in Study 2 when there was high uncertainty about the SK label for a particular color chip among adults in Study 1. Similarly, they reached into their SK vocabulary in Study 3 when there was high consistency in SK labels among adults. These findings suggest that children were using their bilingual vocabulary adaptively to choose terms that are more likely to be interpreted correctly. Further, they suggest a potential route for functionally-driven language change, such that Spanish terms are borrowed – and perhaps eventually conventionalized – by children in cases where adult input indicates uncertainty about the appropriate SK label.</w:t>
+        <w:t xml:space="preserve">We did not find strong evidence for overextension in children’s SK production or comprehension (with one or two exceptions), though there was somewhat more evidence for overextension in Spanish. This asymmetry might be due to less systematic or consistent exposure to Spanish vocabulary, as</w:t>
+      </w:r>
+      <w:r>
+        <w:t xml:space="preserve"> </w:t>
+      </w:r>
+      <w:r>
+        <w:t xml:space="preserve">Beekhuizen and Stevenson (2018)</w:t>
+      </w:r>
+      <w:r>
+        <w:t xml:space="preserve"> </w:t>
+      </w:r>
+      <w:r>
+        <w:t xml:space="preserve">suggested that color term frequency may influence developmental errors in discrimination. We did, however, observe robust evidence for mixing and competition between the SK and Spanish color systems. Children differentially used Spanish terms in Study 2 when there was high uncertainty about the SK label for a particular color chip among adults in Study 1. Similarly, they reached into their SK vocabulary in Study 3 when there was high consistency in SK labels among adults. These findings suggest that children were using their bilingual vocabulary adaptively to choose terms that are more likely to be interpreted correctly. Further, they suggest a potential route for functionally-driven language change, such that Spanish terms are borrowed – and perhaps eventually conventionalized – by children in cases where adult input indicates uncertainty about the appropriate SK label.</w:t>
       </w:r>
     </w:p>
     <w:p>
@@ -13125,7 +13129,7 @@
         <w:pStyle w:val="FirstParagraph"/>
       </w:pPr>
       <w:r>
-        <w:t xml:space="preserve">Our protocol for Studies 1, 2, and 3 received ethical approval from the Pontificia Universidad Católica del Perú’s institutional review board. We chose to use a short consent form was used based on advice that many SK participants would be unfamiliar with the consent process. Before recruitment, we received approval from the community authorities for each site which was contingent on their conversations with other community members during weekly meetings. MF recruited participants based on both recommendations from community authorities and also through directly approaching community members. He then orally informed potential participants of the overall study tasks and duration, compensation, and that participation was entirely voluntary and could stop at any time. If community members were still interested, they scheduled a later time to participate. At the beginning of each session, we received consent from adult participants in Study 1 and parental consent and participant assent for Studies 2 and 3. For child participants recruited within a school, we received additional consent from the supervising teacher. As all sessions were video recorded, participant consent varied based on the participant’s literacy and comfort. Adults who were relatively literate were asked to given written consent, which involved giving a signature. In cases where the participant had difficulty understanding the consent form or felt more comfortable with not having to write, participants gave oral consent which was documented by video. Child assent was always obtained verbally.</w:t>
+        <w:t xml:space="preserve">Our protocol for Studies 1, 2, and 3 received ethical approval from the Pontificia Universidad Católica del Perú’s institutional review board. We chose to use a short consent form was used based on advice that many SK participants would be unfamiliar with the consent process. Before recruitment, we received approval from the community authorities for each site which was contingent on their conversations with other community members during weekly meetings. MF recruited participants based on both recommendations from community authorities and also through directly approaching community members. He then orally informed potential participants of the overall study tasks and duration, compensation, and that participation was entirely voluntary and could stop at any time. If community members were still interested, they scheduled a later time to participate. At the beginning of each session, we received consent from adult participants in Study 1 and parental consent and participant assent for Studies 2 and 3. For child participants recruited within a school, we received additional consent from the supervising teacher. As all sessions were video recorded, participant consent varied based on the participant’s literacy and comfort. Adults who were relatively literate were asked to give written consent, which involved giving a signature. In cases where the participant had difficulty understanding the consent form or felt more comfortable with not having to write, participants gave oral consent which was documented by video. Child assent was always obtained verbally.</w:t>
       </w:r>
     </w:p>
     <w:bookmarkEnd w:id="71"/>
@@ -13337,7 +13341,7 @@
       </w:r>
     </w:p>
     <w:bookmarkEnd w:id="75"/>
-    <w:bookmarkStart w:id="128" w:name="references"/>
+    <w:bookmarkStart w:id="130" w:name="references"/>
     <w:p>
       <w:pPr>
         <w:pStyle w:val="berschrift1"/>
@@ -13346,7 +13350,7 @@
         <w:t xml:space="preserve">References</w:t>
       </w:r>
     </w:p>
-    <w:bookmarkStart w:id="127" w:name="refs"/>
+    <w:bookmarkStart w:id="129" w:name="refs"/>
     <w:bookmarkStart w:id="76" w:name="ref-aragon2016"/>
     <w:p>
       <w:pPr>
@@ -13452,13 +13456,13 @@
       </w:hyperlink>
     </w:p>
     <w:bookmarkEnd w:id="79"/>
-    <w:bookmarkStart w:id="80" w:name="ref-berlin1969"/>
+    <w:bookmarkStart w:id="81" w:name="ref-Beekhuizen2018"/>
     <w:p>
       <w:pPr>
         <w:pStyle w:val="Literaturverzeichnis"/>
       </w:pPr>
       <w:r>
-        <w:t xml:space="preserve">Berlin, B., &amp; Kay, P. (1969).</w:t>
+        <w:t xml:space="preserve">Beekhuizen, B., &amp; Stevenson, S. (2018). More than the eye can see: A computational model of color term acquisition and color discrimination.</w:t>
       </w:r>
       <w:r>
         <w:t xml:space="preserve"> </w:t>
@@ -13468,20 +13472,10 @@
           <w:iCs/>
           <w:i/>
         </w:rPr>
-        <w:t xml:space="preserve">Basic color terms: Their universality and evolution</w:t>
-      </w:r>
-      <w:r>
-        <w:t xml:space="preserve">. University of California Press.</w:t>
-      </w:r>
-    </w:p>
-    <w:bookmarkEnd w:id="80"/>
-    <w:bookmarkStart w:id="81" w:name="ref-bornstein1985"/>
-    <w:p>
-      <w:pPr>
-        <w:pStyle w:val="Literaturverzeichnis"/>
-      </w:pPr>
-      <w:r>
-        <w:t xml:space="preserve">Bornstein, M. H. (1985). On the development of color naming in young children: Data and theory.</w:t>
+        <w:t xml:space="preserve">Cognitive Science</w:t>
+      </w:r>
+      <w:r>
+        <w:t xml:space="preserve">,</w:t>
       </w:r>
       <w:r>
         <w:t xml:space="preserve"> </w:t>
@@ -13491,10 +13485,31 @@
           <w:iCs/>
           <w:i/>
         </w:rPr>
-        <w:t xml:space="preserve">Brain and Language</w:t>
-      </w:r>
-      <w:r>
-        <w:t xml:space="preserve">,</w:t>
+        <w:t xml:space="preserve">42</w:t>
+      </w:r>
+      <w:r>
+        <w:t xml:space="preserve">(8), 2699–2734.</w:t>
+      </w:r>
+      <w:r>
+        <w:t xml:space="preserve"> </w:t>
+      </w:r>
+      <w:hyperlink r:id="rId80">
+        <w:r>
+          <w:rPr>
+            <w:rStyle w:val="Hyperlink"/>
+          </w:rPr>
+          <w:t xml:space="preserve">https://doi.org/10.1111/cogs.12665</w:t>
+        </w:r>
+      </w:hyperlink>
+    </w:p>
+    <w:bookmarkEnd w:id="81"/>
+    <w:bookmarkStart w:id="82" w:name="ref-berlin1969"/>
+    <w:p>
+      <w:pPr>
+        <w:pStyle w:val="Literaturverzeichnis"/>
+      </w:pPr>
+      <w:r>
+        <w:t xml:space="preserve">Berlin, B., &amp; Kay, P. (1969).</w:t>
       </w:r>
       <w:r>
         <w:t xml:space="preserve"> </w:t>
@@ -13504,20 +13519,20 @@
           <w:iCs/>
           <w:i/>
         </w:rPr>
-        <w:t xml:space="preserve">26</w:t>
-      </w:r>
-      <w:r>
-        <w:t xml:space="preserve">(1), 72–93.</w:t>
-      </w:r>
-    </w:p>
-    <w:bookmarkEnd w:id="81"/>
-    <w:bookmarkStart w:id="82" w:name="ref-bornstein2015"/>
+        <w:t xml:space="preserve">Basic color terms: Their universality and evolution</w:t>
+      </w:r>
+      <w:r>
+        <w:t xml:space="preserve">. University of California Press.</w:t>
+      </w:r>
+    </w:p>
+    <w:bookmarkEnd w:id="82"/>
+    <w:bookmarkStart w:id="83" w:name="ref-bornstein1985"/>
     <w:p>
       <w:pPr>
         <w:pStyle w:val="Literaturverzeichnis"/>
       </w:pPr>
       <w:r>
-        <w:t xml:space="preserve">Bornstein, M. H. (2015). Emergence and early development of color vision and color perception. In</w:t>
+        <w:t xml:space="preserve">Bornstein, M. H. (1985). On the development of color naming in young children: Data and theory.</w:t>
       </w:r>
       <w:r>
         <w:t xml:space="preserve"> </w:t>
@@ -13527,13 +13542,35 @@
           <w:iCs/>
           <w:i/>
         </w:rPr>
-        <w:t xml:space="preserve">Handbook of</w:t>
+        <w:t xml:space="preserve">Brain and Language</w:t>
+      </w:r>
+      <w:r>
+        <w:t xml:space="preserve">,</w:t>
+      </w:r>
+      <w:r>
+        <w:t xml:space="preserve"> </w:t>
       </w:r>
       <w:r>
         <w:rPr>
           <w:iCs/>
           <w:i/>
         </w:rPr>
+        <w:t xml:space="preserve">26</w:t>
+      </w:r>
+      <w:r>
+        <w:t xml:space="preserve">(1), 72–93.</w:t>
+      </w:r>
+    </w:p>
+    <w:bookmarkEnd w:id="83"/>
+    <w:bookmarkStart w:id="84" w:name="ref-bornstein2015"/>
+    <w:p>
+      <w:pPr>
+        <w:pStyle w:val="Literaturverzeichnis"/>
+      </w:pPr>
+      <w:r>
+        <w:t xml:space="preserve">Bornstein, M. H. (2015). Emergence and early development of color vision and color perception. In</w:t>
+      </w:r>
+      <w:r>
         <w:t xml:space="preserve"> </w:t>
       </w:r>
       <w:r>
@@ -13541,50 +13578,34 @@
           <w:iCs/>
           <w:i/>
         </w:rPr>
-        <w:t xml:space="preserve">C</w:t>
+        <w:t xml:space="preserve">Handbook of</w:t>
       </w:r>
       <w:r>
         <w:rPr>
           <w:iCs/>
           <w:i/>
         </w:rPr>
-        <w:t xml:space="preserve">olor</w:t>
+        <w:t xml:space="preserve"> </w:t>
       </w:r>
       <w:r>
         <w:rPr>
           <w:iCs/>
           <w:i/>
         </w:rPr>
-        <w:t xml:space="preserve"> </w:t>
+        <w:t xml:space="preserve">C</w:t>
       </w:r>
       <w:r>
         <w:rPr>
           <w:iCs/>
           <w:i/>
         </w:rPr>
-        <w:t xml:space="preserve">P</w:t>
+        <w:t xml:space="preserve">olor</w:t>
       </w:r>
       <w:r>
         <w:rPr>
           <w:iCs/>
           <w:i/>
         </w:rPr>
-        <w:t xml:space="preserve">sychology</w:t>
-      </w:r>
-      <w:r>
-        <w:t xml:space="preserve">. Cambridge University Press.</w:t>
-      </w:r>
-    </w:p>
-    <w:bookmarkEnd w:id="82"/>
-    <w:bookmarkStart w:id="83" w:name="ref-bornstein1976"/>
-    <w:p>
-      <w:pPr>
-        <w:pStyle w:val="Literaturverzeichnis"/>
-      </w:pPr>
-      <w:r>
-        <w:t xml:space="preserve">Bornstein, M. H., Kessen, W., &amp; Weiskopf, S. (1976). Color vision and hue categorization in young human infants.</w:t>
-      </w:r>
-      <w:r>
         <w:t xml:space="preserve"> </w:t>
       </w:r>
       <w:r>
@@ -13592,33 +13613,27 @@
           <w:iCs/>
           <w:i/>
         </w:rPr>
-        <w:t xml:space="preserve">Journal of Experimental Psychology: Human Perception and Performance</w:t>
-      </w:r>
-      <w:r>
-        <w:t xml:space="preserve">,</w:t>
-      </w:r>
-      <w:r>
-        <w:t xml:space="preserve"> </w:t>
+        <w:t xml:space="preserve">P</w:t>
       </w:r>
       <w:r>
         <w:rPr>
           <w:iCs/>
           <w:i/>
         </w:rPr>
-        <w:t xml:space="preserve">2</w:t>
-      </w:r>
-      <w:r>
-        <w:t xml:space="preserve">(1), 115–129.</w:t>
-      </w:r>
-    </w:p>
-    <w:bookmarkEnd w:id="83"/>
-    <w:bookmarkStart w:id="84" w:name="ref-Castro2012"/>
+        <w:t xml:space="preserve">sychology</w:t>
+      </w:r>
+      <w:r>
+        <w:t xml:space="preserve">. Cambridge University Press.</w:t>
+      </w:r>
+    </w:p>
+    <w:bookmarkEnd w:id="84"/>
+    <w:bookmarkStart w:id="85" w:name="ref-bornstein1976"/>
     <w:p>
       <w:pPr>
         <w:pStyle w:val="Literaturverzeichnis"/>
       </w:pPr>
       <w:r>
-        <w:t xml:space="preserve">Castro dos Reis, D., Freire Monteiro, E., Ramos Pontes, F. A., &amp; Souza da Costa Silva, S. (2012).</w:t>
+        <w:t xml:space="preserve">Bornstein, M. H., Kessen, W., &amp; Weiskopf, S. (1976). Color vision and hue categorization in young human infants.</w:t>
       </w:r>
       <w:r>
         <w:t xml:space="preserve"> </w:t>
@@ -13628,34 +13643,10 @@
           <w:iCs/>
           <w:i/>
         </w:rPr>
-        <w:t xml:space="preserve">Brincadeiras em uma comunidade ribeirinha amazônica</w:t>
-      </w:r>
-      <w:r>
-        <w:t xml:space="preserve"> </w:t>
-      </w:r>
-      <w:r>
-        <w:t xml:space="preserve">[</w:t>
-      </w:r>
-      <w:r>
-        <w:t xml:space="preserve">Play</w:t>
-      </w:r>
-      <w:r>
-        <w:t xml:space="preserve"> </w:t>
-      </w:r>
-      <w:r>
-        <w:t xml:space="preserve">in an</w:t>
-      </w:r>
-      <w:r>
-        <w:t xml:space="preserve"> </w:t>
-      </w:r>
-      <w:r>
-        <w:t xml:space="preserve">Amazonian</w:t>
-      </w:r>
-      <w:r>
-        <w:t xml:space="preserve"> </w:t>
-      </w:r>
-      <w:r>
-        <w:t xml:space="preserve">riverine community].</w:t>
+        <w:t xml:space="preserve">Journal of Experimental Psychology: Human Perception and Performance</w:t>
+      </w:r>
+      <w:r>
+        <w:t xml:space="preserve">,</w:t>
       </w:r>
       <w:r>
         <w:t xml:space="preserve"> </w:t>
@@ -13665,10 +13656,20 @@
           <w:iCs/>
           <w:i/>
         </w:rPr>
-        <w:t xml:space="preserve">Psicologia: Teoria e Pratica</w:t>
-      </w:r>
-      <w:r>
-        <w:t xml:space="preserve">,</w:t>
+        <w:t xml:space="preserve">2</w:t>
+      </w:r>
+      <w:r>
+        <w:t xml:space="preserve">(1), 115–129.</w:t>
+      </w:r>
+    </w:p>
+    <w:bookmarkEnd w:id="85"/>
+    <w:bookmarkStart w:id="86" w:name="ref-Castro2012"/>
+    <w:p>
+      <w:pPr>
+        <w:pStyle w:val="Literaturverzeichnis"/>
+      </w:pPr>
+      <w:r>
+        <w:t xml:space="preserve">Castro dos Reis, D., Freire Monteiro, E., Ramos Pontes, F. A., &amp; Souza da Costa Silva, S. (2012).</w:t>
       </w:r>
       <w:r>
         <w:t xml:space="preserve"> </w:t>
@@ -13678,20 +13679,34 @@
           <w:iCs/>
           <w:i/>
         </w:rPr>
-        <w:t xml:space="preserve">14</w:t>
-      </w:r>
-      <w:r>
-        <w:t xml:space="preserve">(3), 48–61.</w:t>
-      </w:r>
-    </w:p>
-    <w:bookmarkEnd w:id="84"/>
-    <w:bookmarkStart w:id="85" w:name="ref-chater2010"/>
-    <w:p>
-      <w:pPr>
-        <w:pStyle w:val="Literaturverzeichnis"/>
-      </w:pPr>
-      <w:r>
-        <w:t xml:space="preserve">Chater, N., &amp; Christiansen, M. H. (2010). Language acquisition meets language evolution.</w:t>
+        <w:t xml:space="preserve">Brincadeiras em uma comunidade ribeirinha amazônica</w:t>
+      </w:r>
+      <w:r>
+        <w:t xml:space="preserve"> </w:t>
+      </w:r>
+      <w:r>
+        <w:t xml:space="preserve">[</w:t>
+      </w:r>
+      <w:r>
+        <w:t xml:space="preserve">Play</w:t>
+      </w:r>
+      <w:r>
+        <w:t xml:space="preserve"> </w:t>
+      </w:r>
+      <w:r>
+        <w:t xml:space="preserve">in an</w:t>
+      </w:r>
+      <w:r>
+        <w:t xml:space="preserve"> </w:t>
+      </w:r>
+      <w:r>
+        <w:t xml:space="preserve">Amazonian</w:t>
+      </w:r>
+      <w:r>
+        <w:t xml:space="preserve"> </w:t>
+      </w:r>
+      <w:r>
+        <w:t xml:space="preserve">riverine community].</w:t>
       </w:r>
       <w:r>
         <w:t xml:space="preserve"> </w:t>
@@ -13701,7 +13716,7 @@
           <w:iCs/>
           <w:i/>
         </w:rPr>
-        <w:t xml:space="preserve">Cognitive Science</w:t>
+        <w:t xml:space="preserve">Psicologia: Teoria e Pratica</w:t>
       </w:r>
       <w:r>
         <w:t xml:space="preserve">,</w:t>
@@ -13714,20 +13729,20 @@
           <w:iCs/>
           <w:i/>
         </w:rPr>
-        <w:t xml:space="preserve">34</w:t>
-      </w:r>
-      <w:r>
-        <w:t xml:space="preserve">(7), 1131–1157.</w:t>
-      </w:r>
-    </w:p>
-    <w:bookmarkEnd w:id="85"/>
-    <w:bookmarkStart w:id="86" w:name="ref-clark1973"/>
+        <w:t xml:space="preserve">14</w:t>
+      </w:r>
+      <w:r>
+        <w:t xml:space="preserve">(3), 48–61.</w:t>
+      </w:r>
+    </w:p>
+    <w:bookmarkEnd w:id="86"/>
+    <w:bookmarkStart w:id="87" w:name="ref-chater2010"/>
     <w:p>
       <w:pPr>
         <w:pStyle w:val="Literaturverzeichnis"/>
       </w:pPr>
       <w:r>
-        <w:t xml:space="preserve">Clark, E. V. (1973).</w:t>
+        <w:t xml:space="preserve">Chater, N., &amp; Christiansen, M. H. (2010). Language acquisition meets language evolution.</w:t>
       </w:r>
       <w:r>
         <w:t xml:space="preserve"> </w:t>
@@ -13737,23 +13752,10 @@
           <w:iCs/>
           <w:i/>
         </w:rPr>
-        <w:t xml:space="preserve">Cognitive development and acquisition of language</w:t>
-      </w:r>
-      <w:r>
-        <w:t xml:space="preserve"> </w:t>
-      </w:r>
-      <w:r>
-        <w:t xml:space="preserve">(pp. 65–110). Academic Press.</w:t>
-      </w:r>
-    </w:p>
-    <w:bookmarkEnd w:id="86"/>
-    <w:bookmarkStart w:id="87" w:name="ref-clark1987"/>
-    <w:p>
-      <w:pPr>
-        <w:pStyle w:val="Literaturverzeichnis"/>
-      </w:pPr>
-      <w:r>
-        <w:t xml:space="preserve">Clark, E. V. (1987).</w:t>
+        <w:t xml:space="preserve">Cognitive Science</w:t>
+      </w:r>
+      <w:r>
+        <w:t xml:space="preserve">,</w:t>
       </w:r>
       <w:r>
         <w:t xml:space="preserve"> </w:t>
@@ -13763,23 +13765,20 @@
           <w:iCs/>
           <w:i/>
         </w:rPr>
-        <w:t xml:space="preserve">Mechanisms of language acquisition</w:t>
-      </w:r>
-      <w:r>
-        <w:t xml:space="preserve"> </w:t>
-      </w:r>
-      <w:r>
-        <w:t xml:space="preserve">(B. MacWhinney, Ed.; pp. 1–33). Psychology Press.</w:t>
+        <w:t xml:space="preserve">34</w:t>
+      </w:r>
+      <w:r>
+        <w:t xml:space="preserve">(7), 1131–1157.</w:t>
       </w:r>
     </w:p>
     <w:bookmarkEnd w:id="87"/>
-    <w:bookmarkStart w:id="88" w:name="ref-clark2009"/>
+    <w:bookmarkStart w:id="88" w:name="ref-clark1973"/>
     <w:p>
       <w:pPr>
         <w:pStyle w:val="Literaturverzeichnis"/>
       </w:pPr>
       <w:r>
-        <w:t xml:space="preserve">Clark, E. V. (2009).</w:t>
+        <w:t xml:space="preserve">Clark, E. V. (1973).</w:t>
       </w:r>
       <w:r>
         <w:t xml:space="preserve"> </w:t>
@@ -13789,20 +13788,23 @@
           <w:iCs/>
           <w:i/>
         </w:rPr>
-        <w:t xml:space="preserve">First language acquisition</w:t>
-      </w:r>
-      <w:r>
-        <w:t xml:space="preserve">. Cambridge University Press.</w:t>
+        <w:t xml:space="preserve">Cognitive development and acquisition of language</w:t>
+      </w:r>
+      <w:r>
+        <w:t xml:space="preserve"> </w:t>
+      </w:r>
+      <w:r>
+        <w:t xml:space="preserve">(pp. 65–110). Academic Press.</w:t>
       </w:r>
     </w:p>
     <w:bookmarkEnd w:id="88"/>
-    <w:bookmarkStart w:id="89" w:name="ref-culbertson2012"/>
+    <w:bookmarkStart w:id="89" w:name="ref-clark1987"/>
     <w:p>
       <w:pPr>
         <w:pStyle w:val="Literaturverzeichnis"/>
       </w:pPr>
       <w:r>
-        <w:t xml:space="preserve">Culbertson, J., Smolensky, P., &amp; Legendre, G. (2012). Learning biases predict a word order universal.</w:t>
+        <w:t xml:space="preserve">Clark, E. V. (1987).</w:t>
       </w:r>
       <w:r>
         <w:t xml:space="preserve"> </w:t>
@@ -13812,10 +13814,23 @@
           <w:iCs/>
           <w:i/>
         </w:rPr>
-        <w:t xml:space="preserve">Cognition</w:t>
-      </w:r>
-      <w:r>
-        <w:t xml:space="preserve">,</w:t>
+        <w:t xml:space="preserve">Mechanisms of language acquisition</w:t>
+      </w:r>
+      <w:r>
+        <w:t xml:space="preserve"> </w:t>
+      </w:r>
+      <w:r>
+        <w:t xml:space="preserve">(B. MacWhinney, Ed.; pp. 1–33). Psychology Press.</w:t>
+      </w:r>
+    </w:p>
+    <w:bookmarkEnd w:id="89"/>
+    <w:bookmarkStart w:id="90" w:name="ref-clark2009"/>
+    <w:p>
+      <w:pPr>
+        <w:pStyle w:val="Literaturverzeichnis"/>
+      </w:pPr>
+      <w:r>
+        <w:t xml:space="preserve">Clark, E. V. (2009).</w:t>
       </w:r>
       <w:r>
         <w:t xml:space="preserve"> </w:t>
@@ -13825,29 +13840,20 @@
           <w:iCs/>
           <w:i/>
         </w:rPr>
-        <w:t xml:space="preserve">122</w:t>
-      </w:r>
-      <w:r>
-        <w:t xml:space="preserve">(3), 306–329.</w:t>
-      </w:r>
-    </w:p>
-    <w:bookmarkEnd w:id="89"/>
-    <w:bookmarkStart w:id="90" w:name="ref-everett2005"/>
+        <w:t xml:space="preserve">First language acquisition</w:t>
+      </w:r>
+      <w:r>
+        <w:t xml:space="preserve">. Cambridge University Press.</w:t>
+      </w:r>
+    </w:p>
+    <w:bookmarkEnd w:id="90"/>
+    <w:bookmarkStart w:id="91" w:name="ref-culbertson2012"/>
     <w:p>
       <w:pPr>
         <w:pStyle w:val="Literaturverzeichnis"/>
       </w:pPr>
       <w:r>
-        <w:t xml:space="preserve">Everett, D. L. (2005). Cultural constraints on grammar and cognition in pirah</w:t>
-      </w:r>
-      <w:r>
-        <w:t xml:space="preserve">ã</w:t>
-      </w:r>
-      <w:r>
-        <w:t xml:space="preserve"> </w:t>
-      </w:r>
-      <w:r>
-        <w:t xml:space="preserve">another look at the design features of human language.</w:t>
+        <w:t xml:space="preserve">Culbertson, J., Smolensky, P., &amp; Legendre, G. (2012). Learning biases predict a word order universal.</w:t>
       </w:r>
       <w:r>
         <w:t xml:space="preserve"> </w:t>
@@ -13857,7 +13863,7 @@
           <w:iCs/>
           <w:i/>
         </w:rPr>
-        <w:t xml:space="preserve">Current Anthropology</w:t>
+        <w:t xml:space="preserve">Cognition</w:t>
       </w:r>
       <w:r>
         <w:t xml:space="preserve">,</w:t>
@@ -13870,20 +13876,29 @@
           <w:iCs/>
           <w:i/>
         </w:rPr>
-        <w:t xml:space="preserve">46</w:t>
-      </w:r>
-      <w:r>
-        <w:t xml:space="preserve">(4), 621–646.</w:t>
-      </w:r>
-    </w:p>
-    <w:bookmarkEnd w:id="90"/>
-    <w:bookmarkStart w:id="91" w:name="ref-forbes2019"/>
+        <w:t xml:space="preserve">122</w:t>
+      </w:r>
+      <w:r>
+        <w:t xml:space="preserve">(3), 306–329.</w:t>
+      </w:r>
+    </w:p>
+    <w:bookmarkEnd w:id="91"/>
+    <w:bookmarkStart w:id="92" w:name="ref-everett2005"/>
     <w:p>
       <w:pPr>
         <w:pStyle w:val="Literaturverzeichnis"/>
       </w:pPr>
       <w:r>
-        <w:t xml:space="preserve">Forbes, S. H., &amp; Plunkett, K. (2019). Infants show early comprehension of basic color words.</w:t>
+        <w:t xml:space="preserve">Everett, D. L. (2005). Cultural constraints on grammar and cognition in pirah</w:t>
+      </w:r>
+      <w:r>
+        <w:t xml:space="preserve">ã</w:t>
+      </w:r>
+      <w:r>
+        <w:t xml:space="preserve"> </w:t>
+      </w:r>
+      <w:r>
+        <w:t xml:space="preserve">another look at the design features of human language.</w:t>
       </w:r>
       <w:r>
         <w:t xml:space="preserve"> </w:t>
@@ -13893,7 +13908,7 @@
           <w:iCs/>
           <w:i/>
         </w:rPr>
-        <w:t xml:space="preserve">Developmental Psychology</w:t>
+        <w:t xml:space="preserve">Current Anthropology</w:t>
       </w:r>
       <w:r>
         <w:t xml:space="preserve">,</w:t>
@@ -13906,20 +13921,20 @@
           <w:iCs/>
           <w:i/>
         </w:rPr>
-        <w:t xml:space="preserve">55</w:t>
-      </w:r>
-      <w:r>
-        <w:t xml:space="preserve">(2), 240.</w:t>
-      </w:r>
-    </w:p>
-    <w:bookmarkEnd w:id="91"/>
-    <w:bookmarkStart w:id="92" w:name="ref-forbes2020"/>
+        <w:t xml:space="preserve">46</w:t>
+      </w:r>
+      <w:r>
+        <w:t xml:space="preserve">(4), 621–646.</w:t>
+      </w:r>
+    </w:p>
+    <w:bookmarkEnd w:id="92"/>
+    <w:bookmarkStart w:id="93" w:name="ref-forbes2019"/>
     <w:p>
       <w:pPr>
         <w:pStyle w:val="Literaturverzeichnis"/>
       </w:pPr>
       <w:r>
-        <w:t xml:space="preserve">Forbes, S. H., &amp; Plunkett, K. (2020). Linguistic and cultural variation in early color word learning.</w:t>
+        <w:t xml:space="preserve">Forbes, S. H., &amp; Plunkett, K. (2019). Infants show early comprehension of basic color words.</w:t>
       </w:r>
       <w:r>
         <w:t xml:space="preserve"> </w:t>
@@ -13929,7 +13944,7 @@
           <w:iCs/>
           <w:i/>
         </w:rPr>
-        <w:t xml:space="preserve">Child Development</w:t>
+        <w:t xml:space="preserve">Developmental Psychology</w:t>
       </w:r>
       <w:r>
         <w:t xml:space="preserve">,</w:t>
@@ -13942,20 +13957,20 @@
           <w:iCs/>
           <w:i/>
         </w:rPr>
-        <w:t xml:space="preserve">91</w:t>
-      </w:r>
-      <w:r>
-        <w:t xml:space="preserve">(1), 28–42.</w:t>
-      </w:r>
-    </w:p>
-    <w:bookmarkEnd w:id="92"/>
-    <w:bookmarkStart w:id="93" w:name="ref-fortierunderreview"/>
+        <w:t xml:space="preserve">55</w:t>
+      </w:r>
+      <w:r>
+        <w:t xml:space="preserve">(2), 240.</w:t>
+      </w:r>
+    </w:p>
+    <w:bookmarkEnd w:id="93"/>
+    <w:bookmarkStart w:id="94" w:name="ref-forbes2020"/>
     <w:p>
       <w:pPr>
         <w:pStyle w:val="Literaturverzeichnis"/>
       </w:pPr>
       <w:r>
-        <w:t xml:space="preserve">Fortier, M., Kellier, D., Fernández Flecha, M., &amp; Frank, M. C. (under review).</w:t>
+        <w:t xml:space="preserve">Forbes, S. H., &amp; Plunkett, K. (2020). Linguistic and cultural variation in early color word learning.</w:t>
       </w:r>
       <w:r>
         <w:t xml:space="preserve"> </w:t>
@@ -13965,13 +13980,35 @@
           <w:iCs/>
           <w:i/>
         </w:rPr>
-        <w:t xml:space="preserve">Ad-hoc pragmatic implicatures among</w:t>
+        <w:t xml:space="preserve">Child Development</w:t>
+      </w:r>
+      <w:r>
+        <w:t xml:space="preserve">,</w:t>
+      </w:r>
+      <w:r>
+        <w:t xml:space="preserve"> </w:t>
       </w:r>
       <w:r>
         <w:rPr>
           <w:iCs/>
           <w:i/>
         </w:rPr>
+        <w:t xml:space="preserve">91</w:t>
+      </w:r>
+      <w:r>
+        <w:t xml:space="preserve">(1), 28–42.</w:t>
+      </w:r>
+    </w:p>
+    <w:bookmarkEnd w:id="94"/>
+    <w:bookmarkStart w:id="95" w:name="ref-fortierunderreview"/>
+    <w:p>
+      <w:pPr>
+        <w:pStyle w:val="Literaturverzeichnis"/>
+      </w:pPr>
+      <w:r>
+        <w:t xml:space="preserve">Fortier, M., Kellier, D., Fernández Flecha, M., &amp; Frank, M. C. (under review).</w:t>
+      </w:r>
+      <w:r>
         <w:t xml:space="preserve"> </w:t>
       </w:r>
       <w:r>
@@ -13979,85 +14016,69 @@
           <w:iCs/>
           <w:i/>
         </w:rPr>
-        <w:t xml:space="preserve">S</w:t>
+        <w:t xml:space="preserve">Ad-hoc pragmatic implicatures among</w:t>
       </w:r>
       <w:r>
         <w:rPr>
           <w:iCs/>
           <w:i/>
         </w:rPr>
-        <w:t xml:space="preserve">hipibo-</w:t>
+        <w:t xml:space="preserve"> </w:t>
       </w:r>
       <w:r>
         <w:rPr>
           <w:iCs/>
           <w:i/>
         </w:rPr>
-        <w:t xml:space="preserve">K</w:t>
+        <w:t xml:space="preserve">S</w:t>
       </w:r>
       <w:r>
         <w:rPr>
           <w:iCs/>
           <w:i/>
         </w:rPr>
-        <w:t xml:space="preserve">onibo children in the</w:t>
+        <w:t xml:space="preserve">hipibo-</w:t>
       </w:r>
       <w:r>
         <w:rPr>
           <w:iCs/>
           <w:i/>
         </w:rPr>
-        <w:t xml:space="preserve"> </w:t>
+        <w:t xml:space="preserve">K</w:t>
       </w:r>
       <w:r>
         <w:rPr>
           <w:iCs/>
           <w:i/>
         </w:rPr>
-        <w:t xml:space="preserve">P</w:t>
+        <w:t xml:space="preserve">onibo children in the</w:t>
       </w:r>
       <w:r>
         <w:rPr>
           <w:iCs/>
           <w:i/>
         </w:rPr>
-        <w:t xml:space="preserve">eruvian</w:t>
+        <w:t xml:space="preserve"> </w:t>
       </w:r>
       <w:r>
         <w:rPr>
           <w:iCs/>
           <w:i/>
         </w:rPr>
-        <w:t xml:space="preserve"> </w:t>
+        <w:t xml:space="preserve">P</w:t>
       </w:r>
       <w:r>
         <w:rPr>
           <w:iCs/>
           <w:i/>
         </w:rPr>
-        <w:t xml:space="preserve">A</w:t>
+        <w:t xml:space="preserve">eruvian</w:t>
       </w:r>
       <w:r>
         <w:rPr>
           <w:iCs/>
           <w:i/>
         </w:rPr>
-        <w:t xml:space="preserve">mazon</w:t>
-      </w:r>
-      <w:r>
-        <w:t xml:space="preserve">.</w:t>
-      </w:r>
-    </w:p>
-    <w:bookmarkEnd w:id="93"/>
-    <w:bookmarkStart w:id="94" w:name="ref-frank2020"/>
-    <w:p>
-      <w:pPr>
-        <w:pStyle w:val="Literaturverzeichnis"/>
-      </w:pPr>
-      <w:r>
-        <w:t xml:space="preserve">Frank, M. C., Braginsky, M., Yurovsky, D., &amp; Marchman, V. A. (2021).</w:t>
-      </w:r>
-      <w:r>
         <w:t xml:space="preserve"> </w:t>
       </w:r>
       <w:r>
@@ -14065,33 +14086,27 @@
           <w:iCs/>
           <w:i/>
         </w:rPr>
-        <w:t xml:space="preserve">Variability and consistency in early language learning: The wordbank project</w:t>
-      </w:r>
-      <w:r>
-        <w:t xml:space="preserve">. MIT Press.</w:t>
-      </w:r>
-    </w:p>
-    <w:bookmarkEnd w:id="94"/>
-    <w:bookmarkStart w:id="95" w:name="ref-frank2014"/>
-    <w:p>
-      <w:pPr>
-        <w:pStyle w:val="Literaturverzeichnis"/>
-      </w:pPr>
-      <w:r>
-        <w:t xml:space="preserve">Frank, M. C., &amp; Goodman, N. D. (2014). Inferring word meanings by assuming that speakers are informative.</w:t>
-      </w:r>
-      <w:r>
-        <w:t xml:space="preserve"> </w:t>
+        <w:t xml:space="preserve">A</w:t>
       </w:r>
       <w:r>
         <w:rPr>
           <w:iCs/>
           <w:i/>
         </w:rPr>
-        <w:t xml:space="preserve">Cognitive Psychology</w:t>
-      </w:r>
-      <w:r>
-        <w:t xml:space="preserve">,</w:t>
+        <w:t xml:space="preserve">mazon</w:t>
+      </w:r>
+      <w:r>
+        <w:t xml:space="preserve">.</w:t>
+      </w:r>
+    </w:p>
+    <w:bookmarkEnd w:id="95"/>
+    <w:bookmarkStart w:id="96" w:name="ref-frank2020"/>
+    <w:p>
+      <w:pPr>
+        <w:pStyle w:val="Literaturverzeichnis"/>
+      </w:pPr>
+      <w:r>
+        <w:t xml:space="preserve">Frank, M. C., Braginsky, M., Yurovsky, D., &amp; Marchman, V. A. (2021).</w:t>
       </w:r>
       <w:r>
         <w:t xml:space="preserve"> </w:t>
@@ -14101,20 +14116,20 @@
           <w:iCs/>
           <w:i/>
         </w:rPr>
-        <w:t xml:space="preserve">75</w:t>
-      </w:r>
-      <w:r>
-        <w:t xml:space="preserve">, 80–96.</w:t>
-      </w:r>
-    </w:p>
-    <w:bookmarkEnd w:id="95"/>
-    <w:bookmarkStart w:id="96" w:name="ref-franklin2005"/>
+        <w:t xml:space="preserve">Variability and consistency in early language learning: The wordbank project</w:t>
+      </w:r>
+      <w:r>
+        <w:t xml:space="preserve">. MIT Press.</w:t>
+      </w:r>
+    </w:p>
+    <w:bookmarkEnd w:id="96"/>
+    <w:bookmarkStart w:id="97" w:name="ref-frank2014"/>
     <w:p>
       <w:pPr>
         <w:pStyle w:val="Literaturverzeichnis"/>
       </w:pPr>
       <w:r>
-        <w:t xml:space="preserve">Franklin, A., Pilling, M., &amp; Davies, I. (2005). The nature of infant color categorization: Evidence from eye movements on a target detection task.</w:t>
+        <w:t xml:space="preserve">Frank, M. C., &amp; Goodman, N. D. (2014). Inferring word meanings by assuming that speakers are informative.</w:t>
       </w:r>
       <w:r>
         <w:t xml:space="preserve"> </w:t>
@@ -14124,7 +14139,7 @@
           <w:iCs/>
           <w:i/>
         </w:rPr>
-        <w:t xml:space="preserve">Journal of Experimental Child Psychology</w:t>
+        <w:t xml:space="preserve">Cognitive Psychology</w:t>
       </w:r>
       <w:r>
         <w:t xml:space="preserve">,</w:t>
@@ -14137,20 +14152,20 @@
           <w:iCs/>
           <w:i/>
         </w:rPr>
-        <w:t xml:space="preserve">91</w:t>
-      </w:r>
-      <w:r>
-        <w:t xml:space="preserve">(3), 227–248.</w:t>
-      </w:r>
-    </w:p>
-    <w:bookmarkEnd w:id="96"/>
-    <w:bookmarkStart w:id="97" w:name="ref-gibson2017"/>
+        <w:t xml:space="preserve">75</w:t>
+      </w:r>
+      <w:r>
+        <w:t xml:space="preserve">, 80–96.</w:t>
+      </w:r>
+    </w:p>
+    <w:bookmarkEnd w:id="97"/>
+    <w:bookmarkStart w:id="98" w:name="ref-franklin2005"/>
     <w:p>
       <w:pPr>
         <w:pStyle w:val="Literaturverzeichnis"/>
       </w:pPr>
       <w:r>
-        <w:t xml:space="preserve">Gibson, E., Futrell, R., Jara-Ettinger, J., Mahowald, K., Bergen, L., Ratnasingam, S., Gibson, M., Piantadosi, S. T., &amp; Conway, B. (2017). Color naming across languages reflects color use.</w:t>
+        <w:t xml:space="preserve">Franklin, A., Pilling, M., &amp; Davies, I. (2005). The nature of infant color categorization: Evidence from eye movements on a target detection task.</w:t>
       </w:r>
       <w:r>
         <w:t xml:space="preserve"> </w:t>
@@ -14160,7 +14175,7 @@
           <w:iCs/>
           <w:i/>
         </w:rPr>
-        <w:t xml:space="preserve">Proceedings of the National Academy of Sciences</w:t>
+        <w:t xml:space="preserve">Journal of Experimental Child Psychology</w:t>
       </w:r>
       <w:r>
         <w:t xml:space="preserve">,</w:t>
@@ -14173,20 +14188,20 @@
           <w:iCs/>
           <w:i/>
         </w:rPr>
-        <w:t xml:space="preserve">114</w:t>
-      </w:r>
-      <w:r>
-        <w:t xml:space="preserve">(40), 10785–10790.</w:t>
-      </w:r>
-    </w:p>
-    <w:bookmarkEnd w:id="97"/>
-    <w:bookmarkStart w:id="98" w:name="ref-henrich2010"/>
+        <w:t xml:space="preserve">91</w:t>
+      </w:r>
+      <w:r>
+        <w:t xml:space="preserve">(3), 227–248.</w:t>
+      </w:r>
+    </w:p>
+    <w:bookmarkEnd w:id="98"/>
+    <w:bookmarkStart w:id="99" w:name="ref-gibson2017"/>
     <w:p>
       <w:pPr>
         <w:pStyle w:val="Literaturverzeichnis"/>
       </w:pPr>
       <w:r>
-        <w:t xml:space="preserve">Henrich, J., Heine, S. J., &amp; Norenzayan, A. (2010). The weirdest people in the world?</w:t>
+        <w:t xml:space="preserve">Gibson, E., Futrell, R., Jara-Ettinger, J., Mahowald, K., Bergen, L., Ratnasingam, S., Gibson, M., Piantadosi, S. T., &amp; Conway, B. (2017). Color naming across languages reflects color use.</w:t>
       </w:r>
       <w:r>
         <w:t xml:space="preserve"> </w:t>
@@ -14196,7 +14211,7 @@
           <w:iCs/>
           <w:i/>
         </w:rPr>
-        <w:t xml:space="preserve">Behavioral and Brain Sciences</w:t>
+        <w:t xml:space="preserve">Proceedings of the National Academy of Sciences</w:t>
       </w:r>
       <w:r>
         <w:t xml:space="preserve">,</w:t>
@@ -14209,20 +14224,20 @@
           <w:iCs/>
           <w:i/>
         </w:rPr>
-        <w:t xml:space="preserve">33</w:t>
-      </w:r>
-      <w:r>
-        <w:t xml:space="preserve">(2-3), 61–83.</w:t>
-      </w:r>
-    </w:p>
-    <w:bookmarkEnd w:id="98"/>
-    <w:bookmarkStart w:id="99" w:name="ref-berlin2009"/>
+        <w:t xml:space="preserve">114</w:t>
+      </w:r>
+      <w:r>
+        <w:t xml:space="preserve">(40), 10785–10790.</w:t>
+      </w:r>
+    </w:p>
+    <w:bookmarkEnd w:id="99"/>
+    <w:bookmarkStart w:id="100" w:name="ref-henrich2010"/>
     <w:p>
       <w:pPr>
         <w:pStyle w:val="Literaturverzeichnis"/>
       </w:pPr>
       <w:r>
-        <w:t xml:space="preserve">Kay, P., Berlin, B., Maffin, L., Merrifield, W. R., &amp; Cook, R. (2009).</w:t>
+        <w:t xml:space="preserve">Henrich, J., Heine, S. J., &amp; Norenzayan, A. (2010). The weirdest people in the world?</w:t>
       </w:r>
       <w:r>
         <w:t xml:space="preserve"> </w:t>
@@ -14232,20 +14247,10 @@
           <w:iCs/>
           <w:i/>
         </w:rPr>
-        <w:t xml:space="preserve">The world color survey</w:t>
-      </w:r>
-      <w:r>
-        <w:t xml:space="preserve">. Center for the Study of Language; Information.</w:t>
-      </w:r>
-    </w:p>
-    <w:bookmarkEnd w:id="99"/>
-    <w:bookmarkStart w:id="100" w:name="ref-kristol1980"/>
-    <w:p>
-      <w:pPr>
-        <w:pStyle w:val="Literaturverzeichnis"/>
-      </w:pPr>
-      <w:r>
-        <w:t xml:space="preserve">Kristol, A. M. (1980). Color systems in southern italy: A case of regression.</w:t>
+        <w:t xml:space="preserve">Behavioral and Brain Sciences</w:t>
+      </w:r>
+      <w:r>
+        <w:t xml:space="preserve">,</w:t>
       </w:r>
       <w:r>
         <w:t xml:space="preserve"> </w:t>
@@ -14255,10 +14260,20 @@
           <w:iCs/>
           <w:i/>
         </w:rPr>
-        <w:t xml:space="preserve">Language</w:t>
-      </w:r>
-      <w:r>
-        <w:t xml:space="preserve">,</w:t>
+        <w:t xml:space="preserve">33</w:t>
+      </w:r>
+      <w:r>
+        <w:t xml:space="preserve">(2-3), 61–83.</w:t>
+      </w:r>
+    </w:p>
+    <w:bookmarkEnd w:id="100"/>
+    <w:bookmarkStart w:id="101" w:name="ref-berlin2009"/>
+    <w:p>
+      <w:pPr>
+        <w:pStyle w:val="Literaturverzeichnis"/>
+      </w:pPr>
+      <w:r>
+        <w:t xml:space="preserve">Kay, P., Berlin, B., Maffin, L., Merrifield, W. R., &amp; Cook, R. (2009).</w:t>
       </w:r>
       <w:r>
         <w:t xml:space="preserve"> </w:t>
@@ -14268,20 +14283,20 @@
           <w:iCs/>
           <w:i/>
         </w:rPr>
-        <w:t xml:space="preserve">56</w:t>
-      </w:r>
-      <w:r>
-        <w:t xml:space="preserve">(1), 137–145.</w:t>
-      </w:r>
-    </w:p>
-    <w:bookmarkEnd w:id="100"/>
-    <w:bookmarkStart w:id="101" w:name="ref-lathrap1970"/>
+        <w:t xml:space="preserve">The world color survey</w:t>
+      </w:r>
+      <w:r>
+        <w:t xml:space="preserve">. Center for the Study of Language; Information.</w:t>
+      </w:r>
+    </w:p>
+    <w:bookmarkEnd w:id="101"/>
+    <w:bookmarkStart w:id="102" w:name="ref-kristol1980"/>
     <w:p>
       <w:pPr>
         <w:pStyle w:val="Literaturverzeichnis"/>
       </w:pPr>
       <w:r>
-        <w:t xml:space="preserve">Lathrap, D. W. (1970).</w:t>
+        <w:t xml:space="preserve">Kristol, A. M. (1980). Color systems in southern italy: A case of regression.</w:t>
       </w:r>
       <w:r>
         <w:t xml:space="preserve"> </w:t>
@@ -14291,13 +14306,35 @@
           <w:iCs/>
           <w:i/>
         </w:rPr>
-        <w:t xml:space="preserve">The</w:t>
+        <w:t xml:space="preserve">Language</w:t>
+      </w:r>
+      <w:r>
+        <w:t xml:space="preserve">,</w:t>
+      </w:r>
+      <w:r>
+        <w:t xml:space="preserve"> </w:t>
       </w:r>
       <w:r>
         <w:rPr>
           <w:iCs/>
           <w:i/>
         </w:rPr>
+        <w:t xml:space="preserve">56</w:t>
+      </w:r>
+      <w:r>
+        <w:t xml:space="preserve">(1), 137–145.</w:t>
+      </w:r>
+    </w:p>
+    <w:bookmarkEnd w:id="102"/>
+    <w:bookmarkStart w:id="103" w:name="ref-lathrap1970"/>
+    <w:p>
+      <w:pPr>
+        <w:pStyle w:val="Literaturverzeichnis"/>
+      </w:pPr>
+      <w:r>
+        <w:t xml:space="preserve">Lathrap, D. W. (1970).</w:t>
+      </w:r>
+      <w:r>
         <w:t xml:space="preserve"> </w:t>
       </w:r>
       <w:r>
@@ -14305,50 +14342,34 @@
           <w:iCs/>
           <w:i/>
         </w:rPr>
-        <w:t xml:space="preserve">U</w:t>
+        <w:t xml:space="preserve">The</w:t>
       </w:r>
       <w:r>
         <w:rPr>
           <w:iCs/>
           <w:i/>
         </w:rPr>
-        <w:t xml:space="preserve">pper</w:t>
+        <w:t xml:space="preserve"> </w:t>
       </w:r>
       <w:r>
         <w:rPr>
           <w:iCs/>
           <w:i/>
         </w:rPr>
-        <w:t xml:space="preserve"> </w:t>
+        <w:t xml:space="preserve">U</w:t>
       </w:r>
       <w:r>
         <w:rPr>
           <w:iCs/>
           <w:i/>
         </w:rPr>
-        <w:t xml:space="preserve">A</w:t>
+        <w:t xml:space="preserve">pper</w:t>
       </w:r>
       <w:r>
         <w:rPr>
           <w:iCs/>
           <w:i/>
         </w:rPr>
-        <w:t xml:space="preserve">mazon</w:t>
-      </w:r>
-      <w:r>
-        <w:t xml:space="preserve">. Thames; Hudson.</w:t>
-      </w:r>
-    </w:p>
-    <w:bookmarkEnd w:id="101"/>
-    <w:bookmarkStart w:id="102" w:name="ref-levinson2000"/>
-    <w:p>
-      <w:pPr>
-        <w:pStyle w:val="Literaturverzeichnis"/>
-      </w:pPr>
-      <w:r>
-        <w:t xml:space="preserve">Levinson, S. C. (2000). Yélî dnye and the theory of basic color terms.</w:t>
-      </w:r>
-      <w:r>
         <w:t xml:space="preserve"> </w:t>
       </w:r>
       <w:r>
@@ -14356,42 +14377,27 @@
           <w:iCs/>
           <w:i/>
         </w:rPr>
-        <w:t xml:space="preserve">Journal of Linguistic Anthropology</w:t>
-      </w:r>
-      <w:r>
-        <w:t xml:space="preserve">,</w:t>
-      </w:r>
-      <w:r>
-        <w:t xml:space="preserve"> </w:t>
+        <w:t xml:space="preserve">A</w:t>
       </w:r>
       <w:r>
         <w:rPr>
           <w:iCs/>
           <w:i/>
         </w:rPr>
-        <w:t xml:space="preserve">10</w:t>
-      </w:r>
-      <w:r>
-        <w:t xml:space="preserve">(1), 3–55.</w:t>
-      </w:r>
-    </w:p>
-    <w:bookmarkEnd w:id="102"/>
-    <w:bookmarkStart w:id="103" w:name="ref-lillo2018"/>
+        <w:t xml:space="preserve">mazon</w:t>
+      </w:r>
+      <w:r>
+        <w:t xml:space="preserve">. Thames; Hudson.</w:t>
+      </w:r>
+    </w:p>
+    <w:bookmarkEnd w:id="103"/>
+    <w:bookmarkStart w:id="104" w:name="ref-levinson2000"/>
     <w:p>
       <w:pPr>
         <w:pStyle w:val="Literaturverzeichnis"/>
       </w:pPr>
       <w:r>
-        <w:t xml:space="preserve">Lillo, J., González-Perilli, F., Prado-León, L., Melnikova, A., Álvaro, L., Collado, J. A., &amp; Moreira, H. (2018). Basic color terms (BCTs) and categories (BCCs) in three dialects of the</w:t>
-      </w:r>
-      <w:r>
-        <w:t xml:space="preserve"> </w:t>
-      </w:r>
-      <w:r>
-        <w:t xml:space="preserve">S</w:t>
-      </w:r>
-      <w:r>
-        <w:t xml:space="preserve">panish language: Interaction between cultural and universal factors.</w:t>
+        <w:t xml:space="preserve">Levinson, S. C. (2000). Yélî dnye and the theory of basic color terms.</w:t>
       </w:r>
       <w:r>
         <w:t xml:space="preserve"> </w:t>
@@ -14401,7 +14407,7 @@
           <w:iCs/>
           <w:i/>
         </w:rPr>
-        <w:t xml:space="preserve">Frontiers in Psychology</w:t>
+        <w:t xml:space="preserve">Journal of Linguistic Anthropology</w:t>
       </w:r>
       <w:r>
         <w:t xml:space="preserve">,</w:t>
@@ -14414,20 +14420,29 @@
           <w:iCs/>
           <w:i/>
         </w:rPr>
-        <w:t xml:space="preserve">9</w:t>
-      </w:r>
-      <w:r>
-        <w:t xml:space="preserve">.</w:t>
-      </w:r>
-    </w:p>
-    <w:bookmarkEnd w:id="103"/>
-    <w:bookmarkStart w:id="104" w:name="ref-R-robustbase"/>
+        <w:t xml:space="preserve">10</w:t>
+      </w:r>
+      <w:r>
+        <w:t xml:space="preserve">(1), 3–55.</w:t>
+      </w:r>
+    </w:p>
+    <w:bookmarkEnd w:id="104"/>
+    <w:bookmarkStart w:id="105" w:name="ref-lillo2018"/>
     <w:p>
       <w:pPr>
         <w:pStyle w:val="Literaturverzeichnis"/>
       </w:pPr>
       <w:r>
-        <w:t xml:space="preserve">Maechler, M., Rousseeuw, P., Croux, C., Todorov, V., Ruckstuhl, A., Salibian-Barrera, M., Verbeke, T., Koller, M., Conceicao, E. L. T., &amp; Anna di Palma, M. (2020).</w:t>
+        <w:t xml:space="preserve">Lillo, J., González-Perilli, F., Prado-León, L., Melnikova, A., Álvaro, L., Collado, J. A., &amp; Moreira, H. (2018). Basic color terms (BCTs) and categories (BCCs) in three dialects of the</w:t>
+      </w:r>
+      <w:r>
+        <w:t xml:space="preserve"> </w:t>
+      </w:r>
+      <w:r>
+        <w:t xml:space="preserve">S</w:t>
+      </w:r>
+      <w:r>
+        <w:t xml:space="preserve">panish language: Interaction between cultural and universal factors.</w:t>
       </w:r>
       <w:r>
         <w:t xml:space="preserve"> </w:t>
@@ -14437,62 +14452,10 @@
           <w:iCs/>
           <w:i/>
         </w:rPr>
-        <w:t xml:space="preserve">Robustbase: Basic robust statistics</w:t>
-      </w:r>
-      <w:r>
-        <w:t xml:space="preserve"> </w:t>
-      </w:r>
-      <w:r>
-        <w:t xml:space="preserve">(R package version 0.93-6).</w:t>
-      </w:r>
-    </w:p>
-    <w:bookmarkEnd w:id="104"/>
-    <w:bookmarkStart w:id="105" w:name="ref-monroy1989"/>
-    <w:p>
-      <w:pPr>
-        <w:pStyle w:val="Literaturverzeichnis"/>
-      </w:pPr>
-      <w:r>
-        <w:t xml:space="preserve">Monroy, M., &amp; Custodio, S. (1989). Algunos usos de los t</w:t>
-      </w:r>
-      <w:r>
-        <w:t xml:space="preserve">é</w:t>
-      </w:r>
-      <w:r>
-        <w:t xml:space="preserve">rminos del color en el espa</w:t>
-      </w:r>
-      <w:r>
-        <w:t xml:space="preserve">ñ</w:t>
-      </w:r>
-      <w:r>
-        <w:t xml:space="preserve">ol de</w:t>
-      </w:r>
-      <w:r>
-        <w:t xml:space="preserve"> </w:t>
-      </w:r>
-      <w:r>
-        <w:t xml:space="preserve">C</w:t>
-      </w:r>
-      <w:r>
-        <w:t xml:space="preserve">olombia [some uses of color terms in</w:t>
-      </w:r>
-      <w:r>
-        <w:t xml:space="preserve"> </w:t>
-      </w:r>
-      <w:r>
-        <w:t xml:space="preserve">C</w:t>
-      </w:r>
-      <w:r>
-        <w:t xml:space="preserve">olombian</w:t>
-      </w:r>
-      <w:r>
-        <w:t xml:space="preserve"> </w:t>
-      </w:r>
-      <w:r>
-        <w:t xml:space="preserve">S</w:t>
-      </w:r>
-      <w:r>
-        <w:t xml:space="preserve">panish].</w:t>
+        <w:t xml:space="preserve">Frontiers in Psychology</w:t>
+      </w:r>
+      <w:r>
+        <w:t xml:space="preserve">,</w:t>
       </w:r>
       <w:r>
         <w:t xml:space="preserve"> </w:t>
@@ -14502,115 +14465,112 @@
           <w:iCs/>
           <w:i/>
         </w:rPr>
-        <w:t xml:space="preserve">Thesaurus: Bolet</w:t>
+        <w:t xml:space="preserve">9</w:t>
+      </w:r>
+      <w:r>
+        <w:t xml:space="preserve">.</w:t>
+      </w:r>
+    </w:p>
+    <w:bookmarkEnd w:id="105"/>
+    <w:bookmarkStart w:id="106" w:name="ref-R-robustbase"/>
+    <w:p>
+      <w:pPr>
+        <w:pStyle w:val="Literaturverzeichnis"/>
+      </w:pPr>
+      <w:r>
+        <w:t xml:space="preserve">Maechler, M., Rousseeuw, P., Croux, C., Todorov, V., Ruckstuhl, A., Salibian-Barrera, M., Verbeke, T., Koller, M., Conceicao, E. L. T., &amp; Anna di Palma, M. (2020).</w:t>
+      </w:r>
+      <w:r>
+        <w:t xml:space="preserve"> </w:t>
       </w:r>
       <w:r>
         <w:rPr>
           <w:iCs/>
           <w:i/>
         </w:rPr>
-        <w:t xml:space="preserve">í</w:t>
+        <w:t xml:space="preserve">Robustbase: Basic robust statistics</w:t>
+      </w:r>
+      <w:r>
+        <w:t xml:space="preserve"> </w:t>
+      </w:r>
+      <w:r>
+        <w:t xml:space="preserve">(R package version 0.93-6).</w:t>
+      </w:r>
+    </w:p>
+    <w:bookmarkEnd w:id="106"/>
+    <w:bookmarkStart w:id="107" w:name="ref-monroy1989"/>
+    <w:p>
+      <w:pPr>
+        <w:pStyle w:val="Literaturverzeichnis"/>
+      </w:pPr>
+      <w:r>
+        <w:t xml:space="preserve">Monroy, M., &amp; Custodio, S. (1989). Algunos usos de los t</w:t>
+      </w:r>
+      <w:r>
+        <w:t xml:space="preserve">é</w:t>
+      </w:r>
+      <w:r>
+        <w:t xml:space="preserve">rminos del color en el espa</w:t>
+      </w:r>
+      <w:r>
+        <w:t xml:space="preserve">ñ</w:t>
+      </w:r>
+      <w:r>
+        <w:t xml:space="preserve">ol de</w:t>
+      </w:r>
+      <w:r>
+        <w:t xml:space="preserve"> </w:t>
+      </w:r>
+      <w:r>
+        <w:t xml:space="preserve">C</w:t>
+      </w:r>
+      <w:r>
+        <w:t xml:space="preserve">olombia [some uses of color terms in</w:t>
+      </w:r>
+      <w:r>
+        <w:t xml:space="preserve"> </w:t>
+      </w:r>
+      <w:r>
+        <w:t xml:space="preserve">C</w:t>
+      </w:r>
+      <w:r>
+        <w:t xml:space="preserve">olombian</w:t>
+      </w:r>
+      <w:r>
+        <w:t xml:space="preserve"> </w:t>
+      </w:r>
+      <w:r>
+        <w:t xml:space="preserve">S</w:t>
+      </w:r>
+      <w:r>
+        <w:t xml:space="preserve">panish].</w:t>
+      </w:r>
+      <w:r>
+        <w:t xml:space="preserve"> </w:t>
       </w:r>
       <w:r>
         <w:rPr>
           <w:iCs/>
           <w:i/>
         </w:rPr>
-        <w:t xml:space="preserve">n Del Instituto Caro y Cuervo</w:t>
-      </w:r>
-      <w:r>
-        <w:t xml:space="preserve">,</w:t>
-      </w:r>
-      <w:r>
-        <w:t xml:space="preserve"> </w:t>
+        <w:t xml:space="preserve">Thesaurus: Bolet</w:t>
       </w:r>
       <w:r>
         <w:rPr>
           <w:iCs/>
           <w:i/>
         </w:rPr>
-        <w:t xml:space="preserve">44</w:t>
-      </w:r>
-      <w:r>
-        <w:t xml:space="preserve">(2), 441–450.</w:t>
-      </w:r>
-    </w:p>
-    <w:bookmarkEnd w:id="105"/>
-    <w:bookmarkStart w:id="106" w:name="ref-morin1973"/>
-    <w:p>
-      <w:pPr>
-        <w:pStyle w:val="Literaturverzeichnis"/>
-      </w:pPr>
-      <w:r>
-        <w:t xml:space="preserve">Morin, E. (1973).</w:t>
-      </w:r>
-      <w:r>
-        <w:t xml:space="preserve"> </w:t>
+        <w:t xml:space="preserve">í</w:t>
       </w:r>
       <w:r>
         <w:rPr>
           <w:iCs/>
           <w:i/>
         </w:rPr>
-        <w:t xml:space="preserve">Le paradigme perdu: La nature humaine [the lost paradigm: The human nature]</w:t>
-      </w:r>
-      <w:r>
-        <w:t xml:space="preserve">.</w:t>
-      </w:r>
-      <w:r>
-        <w:t xml:space="preserve"> </w:t>
-      </w:r>
-      <w:r>
-        <w:t xml:space="preserve">É</w:t>
-      </w:r>
-      <w:r>
-        <w:t xml:space="preserve">ditions du Seuil.</w:t>
-      </w:r>
-    </w:p>
-    <w:bookmarkEnd w:id="106"/>
-    <w:bookmarkStart w:id="107" w:name="ref-Myers1974"/>
-    <w:p>
-      <w:pPr>
-        <w:pStyle w:val="Literaturverzeichnis"/>
-      </w:pPr>
-      <w:r>
-        <w:t xml:space="preserve">Myers, T. P. (1974).</w:t>
-      </w:r>
-      <w:r>
-        <w:t xml:space="preserve"> </w:t>
-      </w:r>
-      <w:r>
-        <w:t xml:space="preserve">S</w:t>
-      </w:r>
-      <w:r>
-        <w:t xml:space="preserve">panish contacts and social change on the</w:t>
-      </w:r>
-      <w:r>
-        <w:t xml:space="preserve"> </w:t>
-      </w:r>
-      <w:r>
-        <w:t xml:space="preserve">U</w:t>
-      </w:r>
-      <w:r>
-        <w:t xml:space="preserve">cayali</w:t>
-      </w:r>
-      <w:r>
-        <w:t xml:space="preserve"> </w:t>
-      </w:r>
-      <w:r>
-        <w:t xml:space="preserve">R</w:t>
-      </w:r>
-      <w:r>
-        <w:t xml:space="preserve">iver,</w:t>
-      </w:r>
-      <w:r>
-        <w:t xml:space="preserve"> </w:t>
-      </w:r>
-      <w:r>
-        <w:t xml:space="preserve">P</w:t>
-      </w:r>
-      <w:r>
-        <w:t xml:space="preserve">eru.</w:t>
+        <w:t xml:space="preserve">n Del Instituto Caro y Cuervo</w:t>
+      </w:r>
+      <w:r>
+        <w:t xml:space="preserve">,</w:t>
       </w:r>
       <w:r>
         <w:t xml:space="preserve"> </w:t>
@@ -14620,10 +14580,20 @@
           <w:iCs/>
           <w:i/>
         </w:rPr>
-        <w:t xml:space="preserve">Ethnohistory</w:t>
-      </w:r>
-      <w:r>
-        <w:t xml:space="preserve">,</w:t>
+        <w:t xml:space="preserve">44</w:t>
+      </w:r>
+      <w:r>
+        <w:t xml:space="preserve">(2), 441–450.</w:t>
+      </w:r>
+    </w:p>
+    <w:bookmarkEnd w:id="107"/>
+    <w:bookmarkStart w:id="108" w:name="ref-morin1973"/>
+    <w:p>
+      <w:pPr>
+        <w:pStyle w:val="Literaturverzeichnis"/>
+      </w:pPr>
+      <w:r>
+        <w:t xml:space="preserve">Morin, E. (1973).</w:t>
       </w:r>
       <w:r>
         <w:t xml:space="preserve"> </w:t>
@@ -14633,20 +14603,65 @@
           <w:iCs/>
           <w:i/>
         </w:rPr>
-        <w:t xml:space="preserve">21</w:t>
-      </w:r>
-      <w:r>
-        <w:t xml:space="preserve">(2), 135–137.</w:t>
-      </w:r>
-    </w:p>
-    <w:bookmarkEnd w:id="107"/>
-    <w:bookmarkStart w:id="108" w:name="ref-myslin2015"/>
+        <w:t xml:space="preserve">Le paradigme perdu: La nature humaine [the lost paradigm: The human nature]</w:t>
+      </w:r>
+      <w:r>
+        <w:t xml:space="preserve">.</w:t>
+      </w:r>
+      <w:r>
+        <w:t xml:space="preserve"> </w:t>
+      </w:r>
+      <w:r>
+        <w:t xml:space="preserve">É</w:t>
+      </w:r>
+      <w:r>
+        <w:t xml:space="preserve">ditions du Seuil.</w:t>
+      </w:r>
+    </w:p>
+    <w:bookmarkEnd w:id="108"/>
+    <w:bookmarkStart w:id="109" w:name="ref-Myers1974"/>
     <w:p>
       <w:pPr>
         <w:pStyle w:val="Literaturverzeichnis"/>
       </w:pPr>
       <w:r>
-        <w:t xml:space="preserve">Myslin, M., &amp; Levy, R. (2015). Code-switching and predictability of meaning in discourse.</w:t>
+        <w:t xml:space="preserve">Myers, T. P. (1974).</w:t>
+      </w:r>
+      <w:r>
+        <w:t xml:space="preserve"> </w:t>
+      </w:r>
+      <w:r>
+        <w:t xml:space="preserve">S</w:t>
+      </w:r>
+      <w:r>
+        <w:t xml:space="preserve">panish contacts and social change on the</w:t>
+      </w:r>
+      <w:r>
+        <w:t xml:space="preserve"> </w:t>
+      </w:r>
+      <w:r>
+        <w:t xml:space="preserve">U</w:t>
+      </w:r>
+      <w:r>
+        <w:t xml:space="preserve">cayali</w:t>
+      </w:r>
+      <w:r>
+        <w:t xml:space="preserve"> </w:t>
+      </w:r>
+      <w:r>
+        <w:t xml:space="preserve">R</w:t>
+      </w:r>
+      <w:r>
+        <w:t xml:space="preserve">iver,</w:t>
+      </w:r>
+      <w:r>
+        <w:t xml:space="preserve"> </w:t>
+      </w:r>
+      <w:r>
+        <w:t xml:space="preserve">P</w:t>
+      </w:r>
+      <w:r>
+        <w:t xml:space="preserve">eru.</w:t>
       </w:r>
       <w:r>
         <w:t xml:space="preserve"> </w:t>
@@ -14656,7 +14671,7 @@
           <w:iCs/>
           <w:i/>
         </w:rPr>
-        <w:t xml:space="preserve">Language</w:t>
+        <w:t xml:space="preserve">Ethnohistory</w:t>
       </w:r>
       <w:r>
         <w:t xml:space="preserve">,</w:t>
@@ -14669,20 +14684,20 @@
           <w:iCs/>
           <w:i/>
         </w:rPr>
-        <w:t xml:space="preserve">91</w:t>
-      </w:r>
-      <w:r>
-        <w:t xml:space="preserve">(4), 871–905.</w:t>
-      </w:r>
-    </w:p>
-    <w:bookmarkEnd w:id="108"/>
-    <w:bookmarkStart w:id="109" w:name="ref-nielson2017"/>
+        <w:t xml:space="preserve">21</w:t>
+      </w:r>
+      <w:r>
+        <w:t xml:space="preserve">(2), 135–137.</w:t>
+      </w:r>
+    </w:p>
+    <w:bookmarkEnd w:id="109"/>
+    <w:bookmarkStart w:id="110" w:name="ref-myslin2015"/>
     <w:p>
       <w:pPr>
         <w:pStyle w:val="Literaturverzeichnis"/>
       </w:pPr>
       <w:r>
-        <w:t xml:space="preserve">Nielsen, M., Haun, D., Kärtner, J., &amp; Legare, C. H. (2017). The persistent sampling bias in developmental psychology: A call to action.</w:t>
+        <w:t xml:space="preserve">Myslin, M., &amp; Levy, R. (2015). Code-switching and predictability of meaning in discourse.</w:t>
       </w:r>
       <w:r>
         <w:t xml:space="preserve"> </w:t>
@@ -14692,7 +14707,7 @@
           <w:iCs/>
           <w:i/>
         </w:rPr>
-        <w:t xml:space="preserve">Journal of Experimental Child Psychology</w:t>
+        <w:t xml:space="preserve">Language</w:t>
       </w:r>
       <w:r>
         <w:t xml:space="preserve">,</w:t>
@@ -14705,20 +14720,20 @@
           <w:iCs/>
           <w:i/>
         </w:rPr>
-        <w:t xml:space="preserve">162</w:t>
-      </w:r>
-      <w:r>
-        <w:t xml:space="preserve">, 31–38.</w:t>
-      </w:r>
-    </w:p>
-    <w:bookmarkEnd w:id="109"/>
-    <w:bookmarkStart w:id="110" w:name="ref-piantadosi2014"/>
+        <w:t xml:space="preserve">91</w:t>
+      </w:r>
+      <w:r>
+        <w:t xml:space="preserve">(4), 871–905.</w:t>
+      </w:r>
+    </w:p>
+    <w:bookmarkEnd w:id="110"/>
+    <w:bookmarkStart w:id="111" w:name="ref-nielson2017"/>
     <w:p>
       <w:pPr>
         <w:pStyle w:val="Literaturverzeichnis"/>
       </w:pPr>
       <w:r>
-        <w:t xml:space="preserve">Piantadosi, S. T., Jara‐Ettinger, J., &amp; Gibson, E. (2014). Children’s learning of number words in an indigenous farming‐foraging group.</w:t>
+        <w:t xml:space="preserve">Nielsen, M., Haun, D., Kärtner, J., &amp; Legare, C. H. (2017). The persistent sampling bias in developmental psychology: A call to action.</w:t>
       </w:r>
       <w:r>
         <w:t xml:space="preserve"> </w:t>
@@ -14728,7 +14743,7 @@
           <w:iCs/>
           <w:i/>
         </w:rPr>
-        <w:t xml:space="preserve">Developmental Science</w:t>
+        <w:t xml:space="preserve">Journal of Experimental Child Psychology</w:t>
       </w:r>
       <w:r>
         <w:t xml:space="preserve">,</w:t>
@@ -14741,20 +14756,20 @@
           <w:iCs/>
           <w:i/>
         </w:rPr>
-        <w:t xml:space="preserve">17</w:t>
-      </w:r>
-      <w:r>
-        <w:t xml:space="preserve">(4), 553–563.</w:t>
-      </w:r>
-    </w:p>
-    <w:bookmarkEnd w:id="110"/>
-    <w:bookmarkStart w:id="111" w:name="ref-regier2007"/>
+        <w:t xml:space="preserve">162</w:t>
+      </w:r>
+      <w:r>
+        <w:t xml:space="preserve">, 31–38.</w:t>
+      </w:r>
+    </w:p>
+    <w:bookmarkEnd w:id="111"/>
+    <w:bookmarkStart w:id="112" w:name="ref-piantadosi2014"/>
     <w:p>
       <w:pPr>
         <w:pStyle w:val="Literaturverzeichnis"/>
       </w:pPr>
       <w:r>
-        <w:t xml:space="preserve">Regier, T., Kay, P., &amp; Khetarpal, N. (2007). Color naming reflects optimal partitions of color space.</w:t>
+        <w:t xml:space="preserve">Piantadosi, S. T., Jara‐Ettinger, J., &amp; Gibson, E. (2014). Children’s learning of number words in an indigenous farming‐foraging group.</w:t>
       </w:r>
       <w:r>
         <w:t xml:space="preserve"> </w:t>
@@ -14764,7 +14779,7 @@
           <w:iCs/>
           <w:i/>
         </w:rPr>
-        <w:t xml:space="preserve">Proceedings of the National Academy of Sciences</w:t>
+        <w:t xml:space="preserve">Developmental Science</w:t>
       </w:r>
       <w:r>
         <w:t xml:space="preserve">,</w:t>
@@ -14777,20 +14792,20 @@
           <w:iCs/>
           <w:i/>
         </w:rPr>
-        <w:t xml:space="preserve">104</w:t>
-      </w:r>
-      <w:r>
-        <w:t xml:space="preserve">(4), 1436–1441.</w:t>
-      </w:r>
-    </w:p>
-    <w:bookmarkEnd w:id="111"/>
-    <w:bookmarkStart w:id="112" w:name="ref-saji2015"/>
+        <w:t xml:space="preserve">17</w:t>
+      </w:r>
+      <w:r>
+        <w:t xml:space="preserve">(4), 553–563.</w:t>
+      </w:r>
+    </w:p>
+    <w:bookmarkEnd w:id="112"/>
+    <w:bookmarkStart w:id="113" w:name="ref-regier2007"/>
     <w:p>
       <w:pPr>
         <w:pStyle w:val="Literaturverzeichnis"/>
       </w:pPr>
       <w:r>
-        <w:t xml:space="preserve">Saji, N., Asano, M., Oishi, M., &amp; Imai, M. (2015). How do children construct the color lexicon?: Restructuring the domain as a connected system.</w:t>
+        <w:t xml:space="preserve">Regier, T., Kay, P., &amp; Khetarpal, N. (2007). Color naming reflects optimal partitions of color space.</w:t>
       </w:r>
       <w:r>
         <w:t xml:space="preserve"> </w:t>
@@ -14800,20 +14815,10 @@
           <w:iCs/>
           <w:i/>
         </w:rPr>
-        <w:t xml:space="preserve">CogSci</w:t>
-      </w:r>
-      <w:r>
-        <w:t xml:space="preserve">.</w:t>
-      </w:r>
-    </w:p>
-    <w:bookmarkEnd w:id="112"/>
-    <w:bookmarkStart w:id="113" w:name="ref-sandhofer1999"/>
-    <w:p>
-      <w:pPr>
-        <w:pStyle w:val="Literaturverzeichnis"/>
-      </w:pPr>
-      <w:r>
-        <w:t xml:space="preserve">Sandhofer, C. M., &amp; Smith, L. B. (1999). Learning color words involves learning a system of mappings.</w:t>
+        <w:t xml:space="preserve">Proceedings of the National Academy of Sciences</w:t>
+      </w:r>
+      <w:r>
+        <w:t xml:space="preserve">,</w:t>
       </w:r>
       <w:r>
         <w:t xml:space="preserve"> </w:t>
@@ -14823,10 +14828,20 @@
           <w:iCs/>
           <w:i/>
         </w:rPr>
-        <w:t xml:space="preserve">Developmental Psychology</w:t>
-      </w:r>
-      <w:r>
-        <w:t xml:space="preserve">,</w:t>
+        <w:t xml:space="preserve">104</w:t>
+      </w:r>
+      <w:r>
+        <w:t xml:space="preserve">(4), 1436–1441.</w:t>
+      </w:r>
+    </w:p>
+    <w:bookmarkEnd w:id="113"/>
+    <w:bookmarkStart w:id="114" w:name="ref-saji2015"/>
+    <w:p>
+      <w:pPr>
+        <w:pStyle w:val="Literaturverzeichnis"/>
+      </w:pPr>
+      <w:r>
+        <w:t xml:space="preserve">Saji, N., Asano, M., Oishi, M., &amp; Imai, M. (2015). How do children construct the color lexicon?: Restructuring the domain as a connected system.</w:t>
       </w:r>
       <w:r>
         <w:t xml:space="preserve"> </w:t>
@@ -14836,32 +14851,20 @@
           <w:iCs/>
           <w:i/>
         </w:rPr>
-        <w:t xml:space="preserve">35</w:t>
-      </w:r>
-      <w:r>
-        <w:t xml:space="preserve">(3), 668–679.</w:t>
-      </w:r>
-    </w:p>
-    <w:bookmarkEnd w:id="113"/>
-    <w:bookmarkStart w:id="114" w:name="ref-Scott2023"/>
+        <w:t xml:space="preserve">CogSci</w:t>
+      </w:r>
+      <w:r>
+        <w:t xml:space="preserve">.</w:t>
+      </w:r>
+    </w:p>
+    <w:bookmarkEnd w:id="114"/>
+    <w:bookmarkStart w:id="115" w:name="ref-sandhofer1999"/>
     <w:p>
       <w:pPr>
         <w:pStyle w:val="Literaturverzeichnis"/>
       </w:pPr>
       <w:r>
-        <w:t xml:space="preserve">Scott, M. E., Kanero, J., Saji, N., Chen, Y., Imai, M., Golinkoff, R. M., &amp; Hirsh-Pasek, K. (2023). From green to turquoise:</w:t>
-      </w:r>
-      <w:r>
-        <w:t xml:space="preserve"> </w:t>
-      </w:r>
-      <w:r>
-        <w:t xml:space="preserve">Exploring</w:t>
-      </w:r>
-      <w:r>
-        <w:t xml:space="preserve"> </w:t>
-      </w:r>
-      <w:r>
-        <w:t xml:space="preserve">age and socioeconomic status in the acquisition of color terms.</w:t>
+        <w:t xml:space="preserve">Sandhofer, C. M., &amp; Smith, L. B. (1999). Learning color words involves learning a system of mappings.</w:t>
       </w:r>
       <w:r>
         <w:t xml:space="preserve"> </w:t>
@@ -14871,7 +14874,7 @@
           <w:iCs/>
           <w:i/>
         </w:rPr>
-        <w:t xml:space="preserve">First Language</w:t>
+        <w:t xml:space="preserve">Developmental Psychology</w:t>
       </w:r>
       <w:r>
         <w:t xml:space="preserve">,</w:t>
@@ -14884,20 +14887,32 @@
           <w:iCs/>
           <w:i/>
         </w:rPr>
-        <w:t xml:space="preserve">43</w:t>
-      </w:r>
-      <w:r>
-        <w:t xml:space="preserve">(1), 3–21.</w:t>
-      </w:r>
-    </w:p>
-    <w:bookmarkEnd w:id="114"/>
-    <w:bookmarkStart w:id="115" w:name="ref-sedivy2003"/>
+        <w:t xml:space="preserve">35</w:t>
+      </w:r>
+      <w:r>
+        <w:t xml:space="preserve">(3), 668–679.</w:t>
+      </w:r>
+    </w:p>
+    <w:bookmarkEnd w:id="115"/>
+    <w:bookmarkStart w:id="116" w:name="ref-Scott2023"/>
     <w:p>
       <w:pPr>
         <w:pStyle w:val="Literaturverzeichnis"/>
       </w:pPr>
       <w:r>
-        <w:t xml:space="preserve">Sedivy, J. C. (2003). Pragmatic versus form-based accounts of referential contrast: Evidence for effects of informativity expectations.</w:t>
+        <w:t xml:space="preserve">Scott, M. E., Kanero, J., Saji, N., Chen, Y., Imai, M., Golinkoff, R. M., &amp; Hirsh-Pasek, K. (2023). From green to turquoise:</w:t>
+      </w:r>
+      <w:r>
+        <w:t xml:space="preserve"> </w:t>
+      </w:r>
+      <w:r>
+        <w:t xml:space="preserve">Exploring</w:t>
+      </w:r>
+      <w:r>
+        <w:t xml:space="preserve"> </w:t>
+      </w:r>
+      <w:r>
+        <w:t xml:space="preserve">age and socioeconomic status in the acquisition of color terms.</w:t>
       </w:r>
       <w:r>
         <w:t xml:space="preserve"> </w:t>
@@ -14907,7 +14922,7 @@
           <w:iCs/>
           <w:i/>
         </w:rPr>
-        <w:t xml:space="preserve">Journal of Psycholinguistic Research</w:t>
+        <w:t xml:space="preserve">First Language</w:t>
       </w:r>
       <w:r>
         <w:t xml:space="preserve">,</w:t>
@@ -14920,20 +14935,20 @@
           <w:iCs/>
           <w:i/>
         </w:rPr>
-        <w:t xml:space="preserve">32</w:t>
-      </w:r>
-      <w:r>
-        <w:t xml:space="preserve">(1), 3–23.</w:t>
-      </w:r>
-    </w:p>
-    <w:bookmarkEnd w:id="115"/>
-    <w:bookmarkStart w:id="117" w:name="ref-Shin2017"/>
+        <w:t xml:space="preserve">43</w:t>
+      </w:r>
+      <w:r>
+        <w:t xml:space="preserve">(1), 3–21.</w:t>
+      </w:r>
+    </w:p>
+    <w:bookmarkEnd w:id="116"/>
+    <w:bookmarkStart w:id="117" w:name="ref-sedivy2003"/>
     <w:p>
       <w:pPr>
         <w:pStyle w:val="Literaturverzeichnis"/>
       </w:pPr>
       <w:r>
-        <w:t xml:space="preserve">Shin, S. J. (2017).</w:t>
+        <w:t xml:space="preserve">Sedivy, J. C. (2003). Pragmatic versus form-based accounts of referential contrast: Evidence for effects of informativity expectations.</w:t>
       </w:r>
       <w:r>
         <w:t xml:space="preserve"> </w:t>
@@ -14943,6 +14958,42 @@
           <w:iCs/>
           <w:i/>
         </w:rPr>
+        <w:t xml:space="preserve">Journal of Psycholinguistic Research</w:t>
+      </w:r>
+      <w:r>
+        <w:t xml:space="preserve">,</w:t>
+      </w:r>
+      <w:r>
+        <w:t xml:space="preserve"> </w:t>
+      </w:r>
+      <w:r>
+        <w:rPr>
+          <w:iCs/>
+          <w:i/>
+        </w:rPr>
+        <w:t xml:space="preserve">32</w:t>
+      </w:r>
+      <w:r>
+        <w:t xml:space="preserve">(1), 3–23.</w:t>
+      </w:r>
+    </w:p>
+    <w:bookmarkEnd w:id="117"/>
+    <w:bookmarkStart w:id="119" w:name="ref-Shin2017"/>
+    <w:p>
+      <w:pPr>
+        <w:pStyle w:val="Literaturverzeichnis"/>
+      </w:pPr>
+      <w:r>
+        <w:t xml:space="preserve">Shin, S. J. (2017).</w:t>
+      </w:r>
+      <w:r>
+        <w:t xml:space="preserve"> </w:t>
+      </w:r>
+      <w:r>
+        <w:rPr>
+          <w:iCs/>
+          <w:i/>
+        </w:rPr>
         <w:t xml:space="preserve">Bilingualism in schools and society: Language, identity, and policy</w:t>
       </w:r>
       <w:r>
@@ -14954,7 +15005,7 @@
       <w:r>
         <w:t xml:space="preserve"> </w:t>
       </w:r>
-      <w:hyperlink r:id="rId116">
+      <w:hyperlink r:id="rId118">
         <w:r>
           <w:rPr>
             <w:rStyle w:val="Hyperlink"/>
@@ -14963,8 +15014,8 @@
         </w:r>
       </w:hyperlink>
     </w:p>
-    <w:bookmarkEnd w:id="117"/>
-    <w:bookmarkStart w:id="118" w:name="ref-Simunovic2010"/>
+    <w:bookmarkEnd w:id="119"/>
+    <w:bookmarkStart w:id="120" w:name="ref-Simunovic2010"/>
     <w:p>
       <w:pPr>
         <w:pStyle w:val="Literaturverzeichnis"/>
@@ -14999,8 +15050,8 @@
         <w:t xml:space="preserve">(5), 747–755.</w:t>
       </w:r>
     </w:p>
-    <w:bookmarkEnd w:id="118"/>
-    <w:bookmarkStart w:id="119" w:name="ref-stclair2016"/>
+    <w:bookmarkEnd w:id="120"/>
+    <w:bookmarkStart w:id="121" w:name="ref-stclair2016"/>
     <w:p>
       <w:pPr>
         <w:pStyle w:val="Literaturverzeichnis"/>
@@ -15022,8 +15073,8 @@
         <w:t xml:space="preserve">. John Murray.</w:t>
       </w:r>
     </w:p>
-    <w:bookmarkEnd w:id="119"/>
-    <w:bookmarkStart w:id="120" w:name="ref-surralles2016"/>
+    <w:bookmarkEnd w:id="121"/>
+    <w:bookmarkStart w:id="122" w:name="ref-surralles2016"/>
     <w:p>
       <w:pPr>
         <w:pStyle w:val="Literaturverzeichnis"/>
@@ -15058,8 +15109,8 @@
         <w:t xml:space="preserve">(4), 962–979.</w:t>
       </w:r>
     </w:p>
-    <w:bookmarkEnd w:id="120"/>
-    <w:bookmarkStart w:id="121" w:name="ref-Thordardottir2011"/>
+    <w:bookmarkEnd w:id="122"/>
+    <w:bookmarkStart w:id="123" w:name="ref-Thordardottir2011"/>
     <w:p>
       <w:pPr>
         <w:pStyle w:val="Literaturverzeichnis"/>
@@ -15094,8 +15145,8 @@
         <w:t xml:space="preserve">(4), 426–445.</w:t>
       </w:r>
     </w:p>
-    <w:bookmarkEnd w:id="121"/>
-    <w:bookmarkStart w:id="122" w:name="ref-tournon2002"/>
+    <w:bookmarkEnd w:id="123"/>
+    <w:bookmarkStart w:id="124" w:name="ref-tournon2002"/>
     <w:p>
       <w:pPr>
         <w:pStyle w:val="Literaturverzeichnis"/>
@@ -15297,8 +15348,8 @@
         <w:t xml:space="preserve">n.</w:t>
       </w:r>
     </w:p>
-    <w:bookmarkEnd w:id="122"/>
-    <w:bookmarkStart w:id="123" w:name="ref-wagner2013"/>
+    <w:bookmarkEnd w:id="124"/>
+    <w:bookmarkStart w:id="125" w:name="ref-wagner2013"/>
     <w:p>
       <w:pPr>
         <w:pStyle w:val="Literaturverzeichnis"/>
@@ -15333,8 +15384,8 @@
         <w:t xml:space="preserve">, 307–317.</w:t>
       </w:r>
     </w:p>
-    <w:bookmarkEnd w:id="123"/>
-    <w:bookmarkStart w:id="124" w:name="ref-wagner2018"/>
+    <w:bookmarkEnd w:id="125"/>
+    <w:bookmarkStart w:id="126" w:name="ref-wagner2018"/>
     <w:p>
       <w:pPr>
         <w:pStyle w:val="Literaturverzeichnis"/>
@@ -15369,8 +15420,8 @@
         <w:t xml:space="preserve">(4), 241–261.</w:t>
       </w:r>
     </w:p>
-    <w:bookmarkEnd w:id="124"/>
-    <w:bookmarkStart w:id="125" w:name="ref-yurovsky2015"/>
+    <w:bookmarkEnd w:id="126"/>
+    <w:bookmarkStart w:id="127" w:name="ref-yurovsky2015"/>
     <w:p>
       <w:pPr>
         <w:pStyle w:val="Literaturverzeichnis"/>
@@ -15392,8 +15443,8 @@
         <w:t xml:space="preserve">.</w:t>
       </w:r>
     </w:p>
-    <w:bookmarkEnd w:id="125"/>
-    <w:bookmarkStart w:id="126" w:name="ref-zaslavsky2018"/>
+    <w:bookmarkEnd w:id="127"/>
+    <w:bookmarkStart w:id="128" w:name="ref-zaslavsky2018"/>
     <w:p>
       <w:pPr>
         <w:pStyle w:val="Literaturverzeichnis"/>
@@ -15418,9 +15469,9 @@
         <w:t xml:space="preserve">(Vols. 1250–1255). Proceedings of the 40th Annual Conference of the Cognitive Science Society.</w:t>
       </w:r>
     </w:p>
-    <w:bookmarkEnd w:id="126"/>
-    <w:bookmarkEnd w:id="127"/>
     <w:bookmarkEnd w:id="128"/>
+    <w:bookmarkEnd w:id="129"/>
+    <w:bookmarkEnd w:id="130"/>
     <w:sectPr>
       <w:headerReference r:id="rId10" w:type="even"/>
       <w:headerReference r:id="rId9" w:type="default"/>

</xml_diff>